<commit_message>
faza 7 testiranje funkcionalnosti administratora
Change-Id: I61cf8078ffc095ba6aa436166931630eed848912
</commit_message>
<xml_diff>
--- a/Dokumentacija/Faza2/SSU/SSU administrator.docx
+++ b/Dokumentacija/Faza2/SSU/SSU administrator.docx
@@ -1,6 +1,6 @@
 
 <file path=word/document.xml><?xml version="1.0" encoding="utf-8"?>
-<w:document xmlns:wpc="http://schemas.microsoft.com/office/word/2010/wordprocessingCanvas" xmlns:cx="http://schemas.microsoft.com/office/drawing/2014/chartex" xmlns:cx1="http://schemas.microsoft.com/office/drawing/2015/9/8/chartex" xmlns:cx2="http://schemas.microsoft.com/office/drawing/2015/10/21/chartex" xmlns:cx3="http://schemas.microsoft.com/office/drawing/2016/5/9/chartex" xmlns:cx4="http://schemas.microsoft.com/office/drawing/2016/5/10/chartex" xmlns:cx5="http://schemas.microsoft.com/office/drawing/2016/5/11/chartex" xmlns:cx6="http://schemas.microsoft.com/office/drawing/2016/5/12/chartex" xmlns:cx7="http://schemas.microsoft.com/office/drawing/2016/5/13/chartex" xmlns:cx8="http://schemas.microsoft.com/office/drawing/2016/5/14/chartex" xmlns:mc="http://schemas.openxmlformats.org/markup-compatibility/2006" xmlns:aink="http://schemas.microsoft.com/office/drawing/2016/ink" xmlns:am3d="http://schemas.microsoft.com/office/drawing/2017/model3d" xmlns:o="urn:schemas-microsoft-com:office:office" xmlns:oel="http://schemas.microsoft.com/office/2019/extlst" xmlns:r="http://schemas.openxmlformats.org/officeDocument/2006/relationships" xmlns:m="http://schemas.openxmlformats.org/officeDocument/2006/math" xmlns:v="urn:schemas-microsoft-com:vml" xmlns:wp14="http://schemas.microsoft.com/office/word/2010/wordprocessingDrawing" xmlns:wp="http://schemas.openxmlformats.org/drawingml/2006/wordprocessingDrawing" xmlns:w10="urn:schemas-microsoft-com:office:word" xmlns:w="http://schemas.openxmlformats.org/wordprocessingml/2006/main" xmlns:w14="http://schemas.microsoft.com/office/word/2010/wordml" xmlns:w15="http://schemas.microsoft.com/office/word/2012/wordml" xmlns:w16cex="http://schemas.microsoft.com/office/word/2018/wordml/cex" xmlns:w16cid="http://schemas.microsoft.com/office/word/2016/wordml/cid" xmlns:w16="http://schemas.microsoft.com/office/word/2018/wordml" xmlns:w16sdtdh="http://schemas.microsoft.com/office/word/2020/wordml/sdtdatahash" xmlns:w16se="http://schemas.microsoft.com/office/word/2015/wordml/symex" xmlns:wpg="http://schemas.microsoft.com/office/word/2010/wordprocessingGroup" xmlns:wpi="http://schemas.microsoft.com/office/word/2010/wordprocessingInk" xmlns:wne="http://schemas.microsoft.com/office/word/2006/wordml" xmlns:wps="http://schemas.microsoft.com/office/word/2010/wordprocessingShape" mc:Ignorable="w14 w15 w16se w16cid w16 w16cex w16sdtdh wp14">
+<w:document xmlns:wpc="http://schemas.microsoft.com/office/word/2010/wordprocessingCanvas" xmlns:cx="http://schemas.microsoft.com/office/drawing/2014/chartex" xmlns:cx1="http://schemas.microsoft.com/office/drawing/2015/9/8/chartex" xmlns:cx2="http://schemas.microsoft.com/office/drawing/2015/10/21/chartex" xmlns:cx3="http://schemas.microsoft.com/office/drawing/2016/5/9/chartex" xmlns:cx4="http://schemas.microsoft.com/office/drawing/2016/5/10/chartex" xmlns:cx5="http://schemas.microsoft.com/office/drawing/2016/5/11/chartex" xmlns:cx6="http://schemas.microsoft.com/office/drawing/2016/5/12/chartex" xmlns:cx7="http://schemas.microsoft.com/office/drawing/2016/5/13/chartex" xmlns:cx8="http://schemas.microsoft.com/office/drawing/2016/5/14/chartex" xmlns:mc="http://schemas.openxmlformats.org/markup-compatibility/2006" xmlns:aink="http://schemas.microsoft.com/office/drawing/2016/ink" xmlns:am3d="http://schemas.microsoft.com/office/drawing/2017/model3d" xmlns:o="urn:schemas-microsoft-com:office:office" xmlns:oel="http://schemas.microsoft.com/office/2019/extlst" xmlns:r="http://schemas.openxmlformats.org/officeDocument/2006/relationships" xmlns:m="http://schemas.openxmlformats.org/officeDocument/2006/math" xmlns:v="urn:schemas-microsoft-com:vml" xmlns:wp14="http://schemas.microsoft.com/office/word/2010/wordprocessingDrawing" xmlns:wp="http://schemas.openxmlformats.org/drawingml/2006/wordprocessingDrawing" xmlns:w10="urn:schemas-microsoft-com:office:word" xmlns:w="http://schemas.openxmlformats.org/wordprocessingml/2006/main" xmlns:w14="http://schemas.microsoft.com/office/word/2010/wordml" xmlns:w15="http://schemas.microsoft.com/office/word/2012/wordml" xmlns:w16cex="http://schemas.microsoft.com/office/word/2018/wordml/cex" xmlns:w16cid="http://schemas.microsoft.com/office/word/2016/wordml/cid" xmlns:w16="http://schemas.microsoft.com/office/word/2018/wordml" xmlns:w16du="http://schemas.microsoft.com/office/word/2023/wordml/word16du" xmlns:w16sdtdh="http://schemas.microsoft.com/office/word/2020/wordml/sdtdatahash" xmlns:w16se="http://schemas.microsoft.com/office/word/2015/wordml/symex" xmlns:wpg="http://schemas.microsoft.com/office/word/2010/wordprocessingGroup" xmlns:wpi="http://schemas.microsoft.com/office/word/2010/wordprocessingInk" xmlns:wne="http://schemas.microsoft.com/office/word/2006/wordml" xmlns:wps="http://schemas.microsoft.com/office/word/2010/wordprocessingShape" mc:Ignorable="w14 w15 w16se w16cid w16 w16cex w16sdtdh w16du wp14">
   <w:body>
     <w:p>
       <w:pPr>
@@ -452,6 +452,12 @@
                 <w:lang w:val="sr-Cyrl-RS"/>
               </w:rPr>
             </w:pPr>
+            <w:r>
+              <w:rPr>
+                <w:lang w:val="sr-Cyrl-RS"/>
+              </w:rPr>
+              <w:t>09.06.2024.</w:t>
+            </w:r>
           </w:p>
         </w:tc>
         <w:tc>
@@ -465,6 +471,12 @@
                 <w:lang w:val="sr-Cyrl-RS"/>
               </w:rPr>
             </w:pPr>
+            <w:r>
+              <w:rPr>
+                <w:lang w:val="sr-Cyrl-RS"/>
+              </w:rPr>
+              <w:t>1.1</w:t>
+            </w:r>
           </w:p>
         </w:tc>
         <w:tc>
@@ -478,6 +490,12 @@
                 <w:lang w:val="sr-Cyrl-RS"/>
               </w:rPr>
             </w:pPr>
+            <w:r>
+              <w:rPr>
+                <w:lang w:val="sr-Cyrl-RS"/>
+              </w:rPr>
+              <w:t>Опције за додавање модератора прилагођене имплементацији</w:t>
+            </w:r>
           </w:p>
         </w:tc>
         <w:tc>
@@ -491,6 +509,12 @@
                 <w:lang w:val="sr-Cyrl-RS"/>
               </w:rPr>
             </w:pPr>
+            <w:r>
+              <w:rPr>
+                <w:lang w:val="sr-Cyrl-RS"/>
+              </w:rPr>
+              <w:t>Сања Дробњак</w:t>
+            </w:r>
           </w:p>
         </w:tc>
       </w:tr>
@@ -686,7 +710,7 @@
             <w:rPr>
               <w:rFonts w:eastAsiaTheme="minorEastAsia"/>
               <w:noProof/>
-              <w:lang w:eastAsia="en-GB"/>
+              <w:lang w:val="en-US"/>
             </w:rPr>
           </w:pPr>
           <w:r>
@@ -707,7 +731,7 @@
             </w:rPr>
             <w:fldChar w:fldCharType="separate"/>
           </w:r>
-          <w:hyperlink w:anchor="_Toc161272071" w:history="1">
+          <w:hyperlink w:anchor="_Toc168829874" w:history="1">
             <w:r>
               <w:rPr>
                 <w:rStyle w:val="Hyperlink"/>
@@ -720,7 +744,7 @@
               <w:rPr>
                 <w:rFonts w:eastAsiaTheme="minorEastAsia"/>
                 <w:noProof/>
-                <w:lang w:eastAsia="en-GB"/>
+                <w:lang w:val="en-US"/>
               </w:rPr>
               <w:tab/>
             </w:r>
@@ -751,7 +775,7 @@
                 <w:noProof/>
                 <w:webHidden/>
               </w:rPr>
-              <w:instrText xml:space="preserve"> PAGEREF _Toc161272071 \h </w:instrText>
+              <w:instrText xml:space="preserve"> PAGEREF _Toc168829874 \h </w:instrText>
             </w:r>
             <w:r>
               <w:rPr>
@@ -791,10 +815,10 @@
             <w:rPr>
               <w:rFonts w:eastAsiaTheme="minorEastAsia"/>
               <w:noProof/>
-              <w:lang w:eastAsia="en-GB"/>
+              <w:lang w:val="en-US"/>
             </w:rPr>
           </w:pPr>
-          <w:hyperlink w:anchor="_Toc161272072" w:history="1">
+          <w:hyperlink w:anchor="_Toc168829875" w:history="1">
             <w:r>
               <w:rPr>
                 <w:rStyle w:val="Hyperlink"/>
@@ -807,7 +831,7 @@
               <w:rPr>
                 <w:rFonts w:eastAsiaTheme="minorEastAsia"/>
                 <w:noProof/>
-                <w:lang w:eastAsia="en-GB"/>
+                <w:lang w:val="en-US"/>
               </w:rPr>
               <w:tab/>
             </w:r>
@@ -838,7 +862,7 @@
                 <w:noProof/>
                 <w:webHidden/>
               </w:rPr>
-              <w:instrText xml:space="preserve"> PAGEREF _Toc161272072 \h </w:instrText>
+              <w:instrText xml:space="preserve"> PAGEREF _Toc168829875 \h </w:instrText>
             </w:r>
             <w:r>
               <w:rPr>
@@ -878,10 +902,10 @@
             <w:rPr>
               <w:rFonts w:eastAsiaTheme="minorEastAsia"/>
               <w:noProof/>
-              <w:lang w:eastAsia="en-GB"/>
+              <w:lang w:val="en-US"/>
             </w:rPr>
           </w:pPr>
-          <w:hyperlink w:anchor="_Toc161272073" w:history="1">
+          <w:hyperlink w:anchor="_Toc168829876" w:history="1">
             <w:r>
               <w:rPr>
                 <w:rStyle w:val="Hyperlink"/>
@@ -894,7 +918,7 @@
               <w:rPr>
                 <w:rFonts w:eastAsiaTheme="minorEastAsia"/>
                 <w:noProof/>
-                <w:lang w:eastAsia="en-GB"/>
+                <w:lang w:val="en-US"/>
               </w:rPr>
               <w:tab/>
             </w:r>
@@ -925,7 +949,7 @@
                 <w:noProof/>
                 <w:webHidden/>
               </w:rPr>
-              <w:instrText xml:space="preserve"> PAGEREF _Toc161272073 \h </w:instrText>
+              <w:instrText xml:space="preserve"> PAGEREF _Toc168829876 \h </w:instrText>
             </w:r>
             <w:r>
               <w:rPr>
@@ -965,10 +989,10 @@
             <w:rPr>
               <w:rFonts w:eastAsiaTheme="minorEastAsia"/>
               <w:noProof/>
-              <w:lang w:eastAsia="en-GB"/>
+              <w:lang w:val="en-US"/>
             </w:rPr>
           </w:pPr>
-          <w:hyperlink w:anchor="_Toc161272074" w:history="1">
+          <w:hyperlink w:anchor="_Toc168829877" w:history="1">
             <w:r>
               <w:rPr>
                 <w:rStyle w:val="Hyperlink"/>
@@ -981,7 +1005,7 @@
               <w:rPr>
                 <w:rFonts w:eastAsiaTheme="minorEastAsia"/>
                 <w:noProof/>
-                <w:lang w:eastAsia="en-GB"/>
+                <w:lang w:val="en-US"/>
               </w:rPr>
               <w:tab/>
             </w:r>
@@ -1012,7 +1036,7 @@
                 <w:noProof/>
                 <w:webHidden/>
               </w:rPr>
-              <w:instrText xml:space="preserve"> PAGEREF _Toc161272074 \h </w:instrText>
+              <w:instrText xml:space="preserve"> PAGEREF _Toc168829877 \h </w:instrText>
             </w:r>
             <w:r>
               <w:rPr>
@@ -1052,10 +1076,10 @@
             <w:rPr>
               <w:rFonts w:eastAsiaTheme="minorEastAsia"/>
               <w:noProof/>
-              <w:lang w:eastAsia="en-GB"/>
+              <w:lang w:val="en-US"/>
             </w:rPr>
           </w:pPr>
-          <w:hyperlink w:anchor="_Toc161272075" w:history="1">
+          <w:hyperlink w:anchor="_Toc168829878" w:history="1">
             <w:r>
               <w:rPr>
                 <w:rStyle w:val="Hyperlink"/>
@@ -1068,7 +1092,7 @@
               <w:rPr>
                 <w:rFonts w:eastAsiaTheme="minorEastAsia"/>
                 <w:noProof/>
-                <w:lang w:eastAsia="en-GB"/>
+                <w:lang w:val="en-US"/>
               </w:rPr>
               <w:tab/>
             </w:r>
@@ -1099,7 +1123,7 @@
                 <w:noProof/>
                 <w:webHidden/>
               </w:rPr>
-              <w:instrText xml:space="preserve"> PAGEREF _Toc161272075 \h </w:instrText>
+              <w:instrText xml:space="preserve"> PAGEREF _Toc168829878 \h </w:instrText>
             </w:r>
             <w:r>
               <w:rPr>
@@ -1139,10 +1163,10 @@
             <w:rPr>
               <w:rFonts w:eastAsiaTheme="minorEastAsia"/>
               <w:noProof/>
-              <w:lang w:eastAsia="en-GB"/>
+              <w:lang w:val="en-US"/>
             </w:rPr>
           </w:pPr>
-          <w:hyperlink w:anchor="_Toc161272076" w:history="1">
+          <w:hyperlink w:anchor="_Toc168829879" w:history="1">
             <w:r>
               <w:rPr>
                 <w:rStyle w:val="Hyperlink"/>
@@ -1155,7 +1179,7 @@
               <w:rPr>
                 <w:rFonts w:eastAsiaTheme="minorEastAsia"/>
                 <w:noProof/>
-                <w:lang w:eastAsia="en-GB"/>
+                <w:lang w:val="en-US"/>
               </w:rPr>
               <w:tab/>
             </w:r>
@@ -1186,7 +1210,7 @@
                 <w:noProof/>
                 <w:webHidden/>
               </w:rPr>
-              <w:instrText xml:space="preserve"> PAGEREF _Toc161272076 \h </w:instrText>
+              <w:instrText xml:space="preserve"> PAGEREF _Toc168829879 \h </w:instrText>
             </w:r>
             <w:r>
               <w:rPr>
@@ -1226,10 +1250,10 @@
             <w:rPr>
               <w:rFonts w:eastAsiaTheme="minorEastAsia"/>
               <w:noProof/>
-              <w:lang w:eastAsia="en-GB"/>
+              <w:lang w:val="en-US"/>
             </w:rPr>
           </w:pPr>
-          <w:hyperlink w:anchor="_Toc161272077" w:history="1">
+          <w:hyperlink w:anchor="_Toc168829880" w:history="1">
             <w:r>
               <w:rPr>
                 <w:rStyle w:val="Hyperlink"/>
@@ -1242,7 +1266,7 @@
               <w:rPr>
                 <w:rFonts w:eastAsiaTheme="minorEastAsia"/>
                 <w:noProof/>
-                <w:lang w:eastAsia="en-GB"/>
+                <w:lang w:val="en-US"/>
               </w:rPr>
               <w:tab/>
             </w:r>
@@ -1273,7 +1297,7 @@
                 <w:noProof/>
                 <w:webHidden/>
               </w:rPr>
-              <w:instrText xml:space="preserve"> PAGEREF _Toc161272077 \h </w:instrText>
+              <w:instrText xml:space="preserve"> PAGEREF _Toc168829880 \h </w:instrText>
             </w:r>
             <w:r>
               <w:rPr>
@@ -1313,10 +1337,10 @@
             <w:rPr>
               <w:rFonts w:eastAsiaTheme="minorEastAsia"/>
               <w:noProof/>
-              <w:lang w:eastAsia="en-GB"/>
+              <w:lang w:val="en-US"/>
             </w:rPr>
           </w:pPr>
-          <w:hyperlink w:anchor="_Toc161272078" w:history="1">
+          <w:hyperlink w:anchor="_Toc168829881" w:history="1">
             <w:r>
               <w:rPr>
                 <w:rStyle w:val="Hyperlink"/>
@@ -1329,7 +1353,7 @@
               <w:rPr>
                 <w:rFonts w:eastAsiaTheme="minorEastAsia"/>
                 <w:noProof/>
-                <w:lang w:eastAsia="en-GB"/>
+                <w:lang w:val="en-US"/>
               </w:rPr>
               <w:tab/>
             </w:r>
@@ -1360,7 +1384,7 @@
                 <w:noProof/>
                 <w:webHidden/>
               </w:rPr>
-              <w:instrText xml:space="preserve"> PAGEREF _Toc161272078 \h </w:instrText>
+              <w:instrText xml:space="preserve"> PAGEREF _Toc168829881 \h </w:instrText>
             </w:r>
             <w:r>
               <w:rPr>
@@ -1401,10 +1425,10 @@
             <w:rPr>
               <w:rFonts w:eastAsiaTheme="minorEastAsia"/>
               <w:noProof/>
-              <w:lang w:eastAsia="en-GB"/>
+              <w:lang w:val="en-US"/>
             </w:rPr>
           </w:pPr>
-          <w:hyperlink w:anchor="_Toc161272079" w:history="1">
+          <w:hyperlink w:anchor="_Toc168829882" w:history="1">
             <w:r>
               <w:rPr>
                 <w:rStyle w:val="Hyperlink"/>
@@ -1417,7 +1441,7 @@
               <w:rPr>
                 <w:rFonts w:eastAsiaTheme="minorEastAsia"/>
                 <w:noProof/>
-                <w:lang w:eastAsia="en-GB"/>
+                <w:lang w:val="en-US"/>
               </w:rPr>
               <w:tab/>
             </w:r>
@@ -1448,7 +1472,7 @@
                 <w:noProof/>
                 <w:webHidden/>
               </w:rPr>
-              <w:instrText xml:space="preserve"> PAGEREF _Toc161272079 \h </w:instrText>
+              <w:instrText xml:space="preserve"> PAGEREF _Toc168829882 \h </w:instrText>
             </w:r>
             <w:r>
               <w:rPr>
@@ -1489,10 +1513,10 @@
             <w:rPr>
               <w:rFonts w:eastAsiaTheme="minorEastAsia"/>
               <w:noProof/>
-              <w:lang w:eastAsia="en-GB"/>
+              <w:lang w:val="en-US"/>
             </w:rPr>
           </w:pPr>
-          <w:hyperlink w:anchor="_Toc161272080" w:history="1">
+          <w:hyperlink w:anchor="_Toc168829883" w:history="1">
             <w:r>
               <w:rPr>
                 <w:rStyle w:val="Hyperlink"/>
@@ -1505,7 +1529,7 @@
               <w:rPr>
                 <w:rFonts w:eastAsiaTheme="minorEastAsia"/>
                 <w:noProof/>
-                <w:lang w:eastAsia="en-GB"/>
+                <w:lang w:val="en-US"/>
               </w:rPr>
               <w:tab/>
             </w:r>
@@ -1536,7 +1560,7 @@
                 <w:noProof/>
                 <w:webHidden/>
               </w:rPr>
-              <w:instrText xml:space="preserve"> PAGEREF _Toc161272080 \h </w:instrText>
+              <w:instrText xml:space="preserve"> PAGEREF _Toc168829883 \h </w:instrText>
             </w:r>
             <w:r>
               <w:rPr>
@@ -1577,10 +1601,10 @@
             <w:rPr>
               <w:rFonts w:eastAsiaTheme="minorEastAsia"/>
               <w:noProof/>
-              <w:lang w:eastAsia="en-GB"/>
+              <w:lang w:val="en-US"/>
             </w:rPr>
           </w:pPr>
-          <w:hyperlink w:anchor="_Toc161272081" w:history="1">
+          <w:hyperlink w:anchor="_Toc168829884" w:history="1">
             <w:r>
               <w:rPr>
                 <w:rStyle w:val="Hyperlink"/>
@@ -1593,7 +1617,7 @@
               <w:rPr>
                 <w:rFonts w:eastAsiaTheme="minorEastAsia"/>
                 <w:noProof/>
-                <w:lang w:eastAsia="en-GB"/>
+                <w:lang w:val="en-US"/>
               </w:rPr>
               <w:tab/>
             </w:r>
@@ -1624,7 +1648,7 @@
                 <w:noProof/>
                 <w:webHidden/>
               </w:rPr>
-              <w:instrText xml:space="preserve"> PAGEREF _Toc161272081 \h </w:instrText>
+              <w:instrText xml:space="preserve"> PAGEREF _Toc168829884 \h </w:instrText>
             </w:r>
             <w:r>
               <w:rPr>
@@ -1665,10 +1689,10 @@
             <w:rPr>
               <w:rFonts w:eastAsiaTheme="minorEastAsia"/>
               <w:noProof/>
-              <w:lang w:eastAsia="en-GB"/>
+              <w:lang w:val="en-US"/>
             </w:rPr>
           </w:pPr>
-          <w:hyperlink w:anchor="_Toc161272082" w:history="1">
+          <w:hyperlink w:anchor="_Toc168829885" w:history="1">
             <w:r>
               <w:rPr>
                 <w:rStyle w:val="Hyperlink"/>
@@ -1681,7 +1705,7 @@
               <w:rPr>
                 <w:rFonts w:eastAsiaTheme="minorEastAsia"/>
                 <w:noProof/>
-                <w:lang w:eastAsia="en-GB"/>
+                <w:lang w:val="en-US"/>
               </w:rPr>
               <w:tab/>
             </w:r>
@@ -1712,7 +1736,7 @@
                 <w:noProof/>
                 <w:webHidden/>
               </w:rPr>
-              <w:instrText xml:space="preserve"> PAGEREF _Toc161272082 \h </w:instrText>
+              <w:instrText xml:space="preserve"> PAGEREF _Toc168829885 \h </w:instrText>
             </w:r>
             <w:r>
               <w:rPr>
@@ -1752,10 +1776,10 @@
             <w:rPr>
               <w:rFonts w:eastAsiaTheme="minorEastAsia"/>
               <w:noProof/>
-              <w:lang w:eastAsia="en-GB"/>
+              <w:lang w:val="en-US"/>
             </w:rPr>
           </w:pPr>
-          <w:hyperlink w:anchor="_Toc161272083" w:history="1">
+          <w:hyperlink w:anchor="_Toc168829886" w:history="1">
             <w:r>
               <w:rPr>
                 <w:rStyle w:val="Hyperlink"/>
@@ -1768,7 +1792,7 @@
               <w:rPr>
                 <w:rFonts w:eastAsiaTheme="minorEastAsia"/>
                 <w:noProof/>
-                <w:lang w:eastAsia="en-GB"/>
+                <w:lang w:val="en-US"/>
               </w:rPr>
               <w:tab/>
             </w:r>
@@ -1799,7 +1823,7 @@
                 <w:noProof/>
                 <w:webHidden/>
               </w:rPr>
-              <w:instrText xml:space="preserve"> PAGEREF _Toc161272083 \h </w:instrText>
+              <w:instrText xml:space="preserve"> PAGEREF _Toc168829886 \h </w:instrText>
             </w:r>
             <w:r>
               <w:rPr>
@@ -1839,10 +1863,10 @@
             <w:rPr>
               <w:rFonts w:eastAsiaTheme="minorEastAsia"/>
               <w:noProof/>
-              <w:lang w:eastAsia="en-GB"/>
+              <w:lang w:val="en-US"/>
             </w:rPr>
           </w:pPr>
-          <w:hyperlink w:anchor="_Toc161272084" w:history="1">
+          <w:hyperlink w:anchor="_Toc168829887" w:history="1">
             <w:r>
               <w:rPr>
                 <w:rStyle w:val="Hyperlink"/>
@@ -1855,7 +1879,7 @@
               <w:rPr>
                 <w:rFonts w:eastAsiaTheme="minorEastAsia"/>
                 <w:noProof/>
-                <w:lang w:eastAsia="en-GB"/>
+                <w:lang w:val="en-US"/>
               </w:rPr>
               <w:tab/>
             </w:r>
@@ -1886,7 +1910,7 @@
                 <w:noProof/>
                 <w:webHidden/>
               </w:rPr>
-              <w:instrText xml:space="preserve"> PAGEREF _Toc161272084 \h </w:instrText>
+              <w:instrText xml:space="preserve"> PAGEREF _Toc168829887 \h </w:instrText>
             </w:r>
             <w:r>
               <w:rPr>
@@ -1926,10 +1950,10 @@
             <w:rPr>
               <w:rFonts w:eastAsiaTheme="minorEastAsia"/>
               <w:noProof/>
-              <w:lang w:eastAsia="en-GB"/>
+              <w:lang w:val="en-US"/>
             </w:rPr>
           </w:pPr>
-          <w:hyperlink w:anchor="_Toc161272085" w:history="1">
+          <w:hyperlink w:anchor="_Toc168829888" w:history="1">
             <w:r>
               <w:rPr>
                 <w:rStyle w:val="Hyperlink"/>
@@ -1942,7 +1966,7 @@
               <w:rPr>
                 <w:rFonts w:eastAsiaTheme="minorEastAsia"/>
                 <w:noProof/>
-                <w:lang w:eastAsia="en-GB"/>
+                <w:lang w:val="en-US"/>
               </w:rPr>
               <w:tab/>
             </w:r>
@@ -1973,7 +1997,7 @@
                 <w:noProof/>
                 <w:webHidden/>
               </w:rPr>
-              <w:instrText xml:space="preserve"> PAGEREF _Toc161272085 \h </w:instrText>
+              <w:instrText xml:space="preserve"> PAGEREF _Toc168829888 \h </w:instrText>
             </w:r>
             <w:r>
               <w:rPr>
@@ -2013,10 +2037,10 @@
             <w:rPr>
               <w:rFonts w:eastAsiaTheme="minorEastAsia"/>
               <w:noProof/>
-              <w:lang w:eastAsia="en-GB"/>
+              <w:lang w:val="en-US"/>
             </w:rPr>
           </w:pPr>
-          <w:hyperlink w:anchor="_Toc161272086" w:history="1">
+          <w:hyperlink w:anchor="_Toc168829889" w:history="1">
             <w:r>
               <w:rPr>
                 <w:rStyle w:val="Hyperlink"/>
@@ -2029,7 +2053,7 @@
               <w:rPr>
                 <w:rFonts w:eastAsiaTheme="minorEastAsia"/>
                 <w:noProof/>
-                <w:lang w:eastAsia="en-GB"/>
+                <w:lang w:val="en-US"/>
               </w:rPr>
               <w:tab/>
             </w:r>
@@ -2060,7 +2084,7 @@
                 <w:noProof/>
                 <w:webHidden/>
               </w:rPr>
-              <w:instrText xml:space="preserve"> PAGEREF _Toc161272086 \h </w:instrText>
+              <w:instrText xml:space="preserve"> PAGEREF _Toc168829889 \h </w:instrText>
             </w:r>
             <w:r>
               <w:rPr>
@@ -2100,10 +2124,10 @@
             <w:rPr>
               <w:rFonts w:eastAsiaTheme="minorEastAsia"/>
               <w:noProof/>
-              <w:lang w:eastAsia="en-GB"/>
+              <w:lang w:val="en-US"/>
             </w:rPr>
           </w:pPr>
-          <w:hyperlink w:anchor="_Toc161272087" w:history="1">
+          <w:hyperlink w:anchor="_Toc168829890" w:history="1">
             <w:r>
               <w:rPr>
                 <w:rStyle w:val="Hyperlink"/>
@@ -2116,7 +2140,7 @@
               <w:rPr>
                 <w:rFonts w:eastAsiaTheme="minorEastAsia"/>
                 <w:noProof/>
-                <w:lang w:eastAsia="en-GB"/>
+                <w:lang w:val="en-US"/>
               </w:rPr>
               <w:tab/>
             </w:r>
@@ -2147,7 +2171,7 @@
                 <w:noProof/>
                 <w:webHidden/>
               </w:rPr>
-              <w:instrText xml:space="preserve"> PAGEREF _Toc161272087 \h </w:instrText>
+              <w:instrText xml:space="preserve"> PAGEREF _Toc168829890 \h </w:instrText>
             </w:r>
             <w:r>
               <w:rPr>
@@ -2187,10 +2211,10 @@
             <w:rPr>
               <w:rFonts w:eastAsiaTheme="minorEastAsia"/>
               <w:noProof/>
-              <w:lang w:eastAsia="en-GB"/>
+              <w:lang w:val="en-US"/>
             </w:rPr>
           </w:pPr>
-          <w:hyperlink w:anchor="_Toc161272088" w:history="1">
+          <w:hyperlink w:anchor="_Toc168829891" w:history="1">
             <w:r>
               <w:rPr>
                 <w:rStyle w:val="Hyperlink"/>
@@ -2203,7 +2227,7 @@
               <w:rPr>
                 <w:rFonts w:eastAsiaTheme="minorEastAsia"/>
                 <w:noProof/>
-                <w:lang w:eastAsia="en-GB"/>
+                <w:lang w:val="en-US"/>
               </w:rPr>
               <w:tab/>
             </w:r>
@@ -2234,7 +2258,7 @@
                 <w:noProof/>
                 <w:webHidden/>
               </w:rPr>
-              <w:instrText xml:space="preserve"> PAGEREF _Toc161272088 \h </w:instrText>
+              <w:instrText xml:space="preserve"> PAGEREF _Toc168829891 \h </w:instrText>
             </w:r>
             <w:r>
               <w:rPr>
@@ -2275,10 +2299,10 @@
             <w:rPr>
               <w:rFonts w:eastAsiaTheme="minorEastAsia"/>
               <w:noProof/>
-              <w:lang w:eastAsia="en-GB"/>
+              <w:lang w:val="en-US"/>
             </w:rPr>
           </w:pPr>
-          <w:hyperlink w:anchor="_Toc161272089" w:history="1">
+          <w:hyperlink w:anchor="_Toc168829892" w:history="1">
             <w:r>
               <w:rPr>
                 <w:rStyle w:val="Hyperlink"/>
@@ -2291,7 +2315,7 @@
               <w:rPr>
                 <w:rFonts w:eastAsiaTheme="minorEastAsia"/>
                 <w:noProof/>
-                <w:lang w:eastAsia="en-GB"/>
+                <w:lang w:val="en-US"/>
               </w:rPr>
               <w:tab/>
             </w:r>
@@ -2322,7 +2346,7 @@
                 <w:noProof/>
                 <w:webHidden/>
               </w:rPr>
-              <w:instrText xml:space="preserve"> PAGEREF _Toc161272089 \h </w:instrText>
+              <w:instrText xml:space="preserve"> PAGEREF _Toc168829892 \h </w:instrText>
             </w:r>
             <w:r>
               <w:rPr>
@@ -2362,10 +2386,10 @@
             <w:rPr>
               <w:rFonts w:eastAsiaTheme="minorEastAsia"/>
               <w:noProof/>
-              <w:lang w:eastAsia="en-GB"/>
+              <w:lang w:val="en-US"/>
             </w:rPr>
           </w:pPr>
-          <w:hyperlink w:anchor="_Toc161272090" w:history="1">
+          <w:hyperlink w:anchor="_Toc168829893" w:history="1">
             <w:r>
               <w:rPr>
                 <w:rStyle w:val="Hyperlink"/>
@@ -2378,7 +2402,7 @@
               <w:rPr>
                 <w:rFonts w:eastAsiaTheme="minorEastAsia"/>
                 <w:noProof/>
-                <w:lang w:eastAsia="en-GB"/>
+                <w:lang w:val="en-US"/>
               </w:rPr>
               <w:tab/>
             </w:r>
@@ -2409,7 +2433,7 @@
                 <w:noProof/>
                 <w:webHidden/>
               </w:rPr>
-              <w:instrText xml:space="preserve"> PAGEREF _Toc161272090 \h </w:instrText>
+              <w:instrText xml:space="preserve"> PAGEREF _Toc168829893 \h </w:instrText>
             </w:r>
             <w:r>
               <w:rPr>
@@ -2449,10 +2473,10 @@
             <w:rPr>
               <w:rFonts w:eastAsiaTheme="minorEastAsia"/>
               <w:noProof/>
-              <w:lang w:eastAsia="en-GB"/>
+              <w:lang w:val="en-US"/>
             </w:rPr>
           </w:pPr>
-          <w:hyperlink w:anchor="_Toc161272091" w:history="1">
+          <w:hyperlink w:anchor="_Toc168829894" w:history="1">
             <w:r>
               <w:rPr>
                 <w:rStyle w:val="Hyperlink"/>
@@ -2465,7 +2489,7 @@
               <w:rPr>
                 <w:rFonts w:eastAsiaTheme="minorEastAsia"/>
                 <w:noProof/>
-                <w:lang w:eastAsia="en-GB"/>
+                <w:lang w:val="en-US"/>
               </w:rPr>
               <w:tab/>
             </w:r>
@@ -2496,7 +2520,7 @@
                 <w:noProof/>
                 <w:webHidden/>
               </w:rPr>
-              <w:instrText xml:space="preserve"> PAGEREF _Toc161272091 \h </w:instrText>
+              <w:instrText xml:space="preserve"> PAGEREF _Toc168829894 \h </w:instrText>
             </w:r>
             <w:r>
               <w:rPr>
@@ -2536,10 +2560,10 @@
             <w:rPr>
               <w:rFonts w:eastAsiaTheme="minorEastAsia"/>
               <w:noProof/>
-              <w:lang w:eastAsia="en-GB"/>
+              <w:lang w:val="en-US"/>
             </w:rPr>
           </w:pPr>
-          <w:hyperlink w:anchor="_Toc161272092" w:history="1">
+          <w:hyperlink w:anchor="_Toc168829895" w:history="1">
             <w:r>
               <w:rPr>
                 <w:rStyle w:val="Hyperlink"/>
@@ -2552,7 +2576,7 @@
               <w:rPr>
                 <w:rFonts w:eastAsiaTheme="minorEastAsia"/>
                 <w:noProof/>
-                <w:lang w:eastAsia="en-GB"/>
+                <w:lang w:val="en-US"/>
               </w:rPr>
               <w:tab/>
             </w:r>
@@ -2583,7 +2607,7 @@
                 <w:noProof/>
                 <w:webHidden/>
               </w:rPr>
-              <w:instrText xml:space="preserve"> PAGEREF _Toc161272092 \h </w:instrText>
+              <w:instrText xml:space="preserve"> PAGEREF _Toc168829895 \h </w:instrText>
             </w:r>
             <w:r>
               <w:rPr>
@@ -2623,10 +2647,10 @@
             <w:rPr>
               <w:rFonts w:eastAsiaTheme="minorEastAsia"/>
               <w:noProof/>
-              <w:lang w:eastAsia="en-GB"/>
+              <w:lang w:val="en-US"/>
             </w:rPr>
           </w:pPr>
-          <w:hyperlink w:anchor="_Toc161272093" w:history="1">
+          <w:hyperlink w:anchor="_Toc168829896" w:history="1">
             <w:r>
               <w:rPr>
                 <w:rStyle w:val="Hyperlink"/>
@@ -2639,7 +2663,7 @@
               <w:rPr>
                 <w:rFonts w:eastAsiaTheme="minorEastAsia"/>
                 <w:noProof/>
-                <w:lang w:eastAsia="en-GB"/>
+                <w:lang w:val="en-US"/>
               </w:rPr>
               <w:tab/>
             </w:r>
@@ -2670,7 +2694,7 @@
                 <w:noProof/>
                 <w:webHidden/>
               </w:rPr>
-              <w:instrText xml:space="preserve"> PAGEREF _Toc161272093 \h </w:instrText>
+              <w:instrText xml:space="preserve"> PAGEREF _Toc168829896 \h </w:instrText>
             </w:r>
             <w:r>
               <w:rPr>
@@ -2710,10 +2734,10 @@
             <w:rPr>
               <w:rFonts w:eastAsiaTheme="minorEastAsia"/>
               <w:noProof/>
-              <w:lang w:eastAsia="en-GB"/>
+              <w:lang w:val="en-US"/>
             </w:rPr>
           </w:pPr>
-          <w:hyperlink w:anchor="_Toc161272094" w:history="1">
+          <w:hyperlink w:anchor="_Toc168829897" w:history="1">
             <w:r>
               <w:rPr>
                 <w:rStyle w:val="Hyperlink"/>
@@ -2726,7 +2750,7 @@
               <w:rPr>
                 <w:rFonts w:eastAsiaTheme="minorEastAsia"/>
                 <w:noProof/>
-                <w:lang w:eastAsia="en-GB"/>
+                <w:lang w:val="en-US"/>
               </w:rPr>
               <w:tab/>
             </w:r>
@@ -2757,7 +2781,7 @@
                 <w:noProof/>
                 <w:webHidden/>
               </w:rPr>
-              <w:instrText xml:space="preserve"> PAGEREF _Toc161272094 \h </w:instrText>
+              <w:instrText xml:space="preserve"> PAGEREF _Toc168829897 \h </w:instrText>
             </w:r>
             <w:r>
               <w:rPr>
@@ -2797,10 +2821,10 @@
             <w:rPr>
               <w:rFonts w:eastAsiaTheme="minorEastAsia"/>
               <w:noProof/>
-              <w:lang w:eastAsia="en-GB"/>
+              <w:lang w:val="en-US"/>
             </w:rPr>
           </w:pPr>
-          <w:hyperlink w:anchor="_Toc161272095" w:history="1">
+          <w:hyperlink w:anchor="_Toc168829898" w:history="1">
             <w:r>
               <w:rPr>
                 <w:rStyle w:val="Hyperlink"/>
@@ -2813,7 +2837,7 @@
               <w:rPr>
                 <w:rFonts w:eastAsiaTheme="minorEastAsia"/>
                 <w:noProof/>
-                <w:lang w:eastAsia="en-GB"/>
+                <w:lang w:val="en-US"/>
               </w:rPr>
               <w:tab/>
             </w:r>
@@ -2844,7 +2868,7 @@
                 <w:noProof/>
                 <w:webHidden/>
               </w:rPr>
-              <w:instrText xml:space="preserve"> PAGEREF _Toc161272095 \h </w:instrText>
+              <w:instrText xml:space="preserve"> PAGEREF _Toc168829898 \h </w:instrText>
             </w:r>
             <w:r>
               <w:rPr>
@@ -2885,10 +2909,10 @@
             <w:rPr>
               <w:rFonts w:eastAsiaTheme="minorEastAsia"/>
               <w:noProof/>
-              <w:lang w:eastAsia="en-GB"/>
+              <w:lang w:val="en-US"/>
             </w:rPr>
           </w:pPr>
-          <w:hyperlink w:anchor="_Toc161272096" w:history="1">
+          <w:hyperlink w:anchor="_Toc168829899" w:history="1">
             <w:r>
               <w:rPr>
                 <w:rStyle w:val="Hyperlink"/>
@@ -2901,7 +2925,7 @@
               <w:rPr>
                 <w:rFonts w:eastAsiaTheme="minorEastAsia"/>
                 <w:noProof/>
-                <w:lang w:eastAsia="en-GB"/>
+                <w:lang w:val="en-US"/>
               </w:rPr>
               <w:tab/>
             </w:r>
@@ -2932,7 +2956,7 @@
                 <w:noProof/>
                 <w:webHidden/>
               </w:rPr>
-              <w:instrText xml:space="preserve"> PAGEREF _Toc161272096 \h </w:instrText>
+              <w:instrText xml:space="preserve"> PAGEREF _Toc168829899 \h </w:instrText>
             </w:r>
             <w:r>
               <w:rPr>
@@ -2973,10 +2997,10 @@
             <w:rPr>
               <w:rFonts w:eastAsiaTheme="minorEastAsia"/>
               <w:noProof/>
-              <w:lang w:eastAsia="en-GB"/>
+              <w:lang w:val="en-US"/>
             </w:rPr>
           </w:pPr>
-          <w:hyperlink w:anchor="_Toc161272097" w:history="1">
+          <w:hyperlink w:anchor="_Toc168829900" w:history="1">
             <w:r>
               <w:rPr>
                 <w:rStyle w:val="Hyperlink"/>
@@ -2989,7 +3013,7 @@
               <w:rPr>
                 <w:rFonts w:eastAsiaTheme="minorEastAsia"/>
                 <w:noProof/>
-                <w:lang w:eastAsia="en-GB"/>
+                <w:lang w:val="en-US"/>
               </w:rPr>
               <w:tab/>
             </w:r>
@@ -3020,7 +3044,7 @@
                 <w:noProof/>
                 <w:webHidden/>
               </w:rPr>
-              <w:instrText xml:space="preserve"> PAGEREF _Toc161272097 \h </w:instrText>
+              <w:instrText xml:space="preserve"> PAGEREF _Toc168829900 \h </w:instrText>
             </w:r>
             <w:r>
               <w:rPr>
@@ -3061,10 +3085,10 @@
             <w:rPr>
               <w:rFonts w:eastAsiaTheme="minorEastAsia"/>
               <w:noProof/>
-              <w:lang w:eastAsia="en-GB"/>
+              <w:lang w:val="en-US"/>
             </w:rPr>
           </w:pPr>
-          <w:hyperlink w:anchor="_Toc161272098" w:history="1">
+          <w:hyperlink w:anchor="_Toc168829901" w:history="1">
             <w:r>
               <w:rPr>
                 <w:rStyle w:val="Hyperlink"/>
@@ -3077,7 +3101,7 @@
               <w:rPr>
                 <w:rFonts w:eastAsiaTheme="minorEastAsia"/>
                 <w:noProof/>
-                <w:lang w:eastAsia="en-GB"/>
+                <w:lang w:val="en-US"/>
               </w:rPr>
               <w:tab/>
             </w:r>
@@ -3108,7 +3132,7 @@
                 <w:noProof/>
                 <w:webHidden/>
               </w:rPr>
-              <w:instrText xml:space="preserve"> PAGEREF _Toc161272098 \h </w:instrText>
+              <w:instrText xml:space="preserve"> PAGEREF _Toc168829901 \h </w:instrText>
             </w:r>
             <w:r>
               <w:rPr>
@@ -3149,10 +3173,10 @@
             <w:rPr>
               <w:rFonts w:eastAsiaTheme="minorEastAsia"/>
               <w:noProof/>
-              <w:lang w:eastAsia="en-GB"/>
+              <w:lang w:val="en-US"/>
             </w:rPr>
           </w:pPr>
-          <w:hyperlink w:anchor="_Toc161272099" w:history="1">
+          <w:hyperlink w:anchor="_Toc168829902" w:history="1">
             <w:r>
               <w:rPr>
                 <w:rStyle w:val="Hyperlink"/>
@@ -3165,7 +3189,7 @@
               <w:rPr>
                 <w:rFonts w:eastAsiaTheme="minorEastAsia"/>
                 <w:noProof/>
-                <w:lang w:eastAsia="en-GB"/>
+                <w:lang w:val="en-US"/>
               </w:rPr>
               <w:tab/>
             </w:r>
@@ -3196,7 +3220,7 @@
                 <w:noProof/>
                 <w:webHidden/>
               </w:rPr>
-              <w:instrText xml:space="preserve"> PAGEREF _Toc161272099 \h </w:instrText>
+              <w:instrText xml:space="preserve"> PAGEREF _Toc168829902 \h </w:instrText>
             </w:r>
             <w:r>
               <w:rPr>
@@ -3237,10 +3261,10 @@
             <w:rPr>
               <w:rFonts w:eastAsiaTheme="minorEastAsia"/>
               <w:noProof/>
-              <w:lang w:eastAsia="en-GB"/>
+              <w:lang w:val="en-US"/>
             </w:rPr>
           </w:pPr>
-          <w:hyperlink w:anchor="_Toc161272100" w:history="1">
+          <w:hyperlink w:anchor="_Toc168829903" w:history="1">
             <w:r>
               <w:rPr>
                 <w:rStyle w:val="Hyperlink"/>
@@ -3253,17 +3277,17 @@
               <w:rPr>
                 <w:rFonts w:eastAsiaTheme="minorEastAsia"/>
                 <w:noProof/>
-                <w:lang w:eastAsia="en-GB"/>
-              </w:rPr>
-              <w:tab/>
-            </w:r>
-            <w:r>
-              <w:rPr>
-                <w:rStyle w:val="Hyperlink"/>
-                <w:noProof/>
-                <w:lang w:val="sr-Cyrl-RS"/>
-              </w:rPr>
-              <w:t>Администратор неуспешно додаје новог модератора – унета лозинка не садржи ниједну цифру</w:t>
+                <w:lang w:val="en-US"/>
+              </w:rPr>
+              <w:tab/>
+            </w:r>
+            <w:r>
+              <w:rPr>
+                <w:rStyle w:val="Hyperlink"/>
+                <w:noProof/>
+                <w:lang w:val="sr-Cyrl-RS"/>
+              </w:rPr>
+              <w:t>Администратор неуспешно додаје новог модератора – унета лозинка садржи само цифру</w:t>
             </w:r>
             <w:r>
               <w:rPr>
@@ -3284,7 +3308,7 @@
                 <w:noProof/>
                 <w:webHidden/>
               </w:rPr>
-              <w:instrText xml:space="preserve"> PAGEREF _Toc161272100 \h </w:instrText>
+              <w:instrText xml:space="preserve"> PAGEREF _Toc168829903 \h </w:instrText>
             </w:r>
             <w:r>
               <w:rPr>
@@ -3325,10 +3349,10 @@
             <w:rPr>
               <w:rFonts w:eastAsiaTheme="minorEastAsia"/>
               <w:noProof/>
-              <w:lang w:eastAsia="en-GB"/>
+              <w:lang w:val="en-US"/>
             </w:rPr>
           </w:pPr>
-          <w:hyperlink w:anchor="_Toc161272101" w:history="1">
+          <w:hyperlink w:anchor="_Toc168829904" w:history="1">
             <w:r>
               <w:rPr>
                 <w:rStyle w:val="Hyperlink"/>
@@ -3341,17 +3365,17 @@
               <w:rPr>
                 <w:rFonts w:eastAsiaTheme="minorEastAsia"/>
                 <w:noProof/>
-                <w:lang w:eastAsia="en-GB"/>
-              </w:rPr>
-              <w:tab/>
-            </w:r>
-            <w:r>
-              <w:rPr>
-                <w:rStyle w:val="Hyperlink"/>
-                <w:noProof/>
-                <w:lang w:val="sr-Cyrl-RS"/>
-              </w:rPr>
-              <w:t>Администратор неуспешно додаје новог модератора – унета лозинка има мање од 7 карактера</w:t>
+                <w:lang w:val="en-US"/>
+              </w:rPr>
+              <w:tab/>
+            </w:r>
+            <w:r>
+              <w:rPr>
+                <w:rStyle w:val="Hyperlink"/>
+                <w:noProof/>
+                <w:lang w:val="sr-Cyrl-RS"/>
+              </w:rPr>
+              <w:t>Администратор неуспешно додаје новог модератора – унета лозинка има мање од 8 карактера</w:t>
             </w:r>
             <w:r>
               <w:rPr>
@@ -3372,7 +3396,7 @@
                 <w:noProof/>
                 <w:webHidden/>
               </w:rPr>
-              <w:instrText xml:space="preserve"> PAGEREF _Toc161272101 \h </w:instrText>
+              <w:instrText xml:space="preserve"> PAGEREF _Toc168829904 \h </w:instrText>
             </w:r>
             <w:r>
               <w:rPr>
@@ -3413,10 +3437,10 @@
             <w:rPr>
               <w:rFonts w:eastAsiaTheme="minorEastAsia"/>
               <w:noProof/>
-              <w:lang w:eastAsia="en-GB"/>
+              <w:lang w:val="en-US"/>
             </w:rPr>
           </w:pPr>
-          <w:hyperlink w:anchor="_Toc161272102" w:history="1">
+          <w:hyperlink w:anchor="_Toc168829905" w:history="1">
             <w:r>
               <w:rPr>
                 <w:rStyle w:val="Hyperlink"/>
@@ -3429,17 +3453,17 @@
               <w:rPr>
                 <w:rFonts w:eastAsiaTheme="minorEastAsia"/>
                 <w:noProof/>
-                <w:lang w:eastAsia="en-GB"/>
-              </w:rPr>
-              <w:tab/>
-            </w:r>
-            <w:r>
-              <w:rPr>
-                <w:rStyle w:val="Hyperlink"/>
-                <w:noProof/>
-                <w:lang w:val="sr-Cyrl-RS"/>
-              </w:rPr>
-              <w:t>Администратор неуспешно додаје новог модератора – унета лозинка има више од 20 карактера</w:t>
+                <w:lang w:val="en-US"/>
+              </w:rPr>
+              <w:tab/>
+            </w:r>
+            <w:r>
+              <w:rPr>
+                <w:rStyle w:val="Hyperlink"/>
+                <w:noProof/>
+                <w:lang w:val="sr-Cyrl-RS"/>
+              </w:rPr>
+              <w:t>Администратор неуспешно додаје новог модератора – унета лозинка је идентична као корисничко име</w:t>
             </w:r>
             <w:r>
               <w:rPr>
@@ -3460,7 +3484,7 @@
                 <w:noProof/>
                 <w:webHidden/>
               </w:rPr>
-              <w:instrText xml:space="preserve"> PAGEREF _Toc161272102 \h </w:instrText>
+              <w:instrText xml:space="preserve"> PAGEREF _Toc168829905 \h </w:instrText>
             </w:r>
             <w:r>
               <w:rPr>
@@ -3501,10 +3525,10 @@
             <w:rPr>
               <w:rFonts w:eastAsiaTheme="minorEastAsia"/>
               <w:noProof/>
-              <w:lang w:eastAsia="en-GB"/>
+              <w:lang w:val="en-US"/>
             </w:rPr>
           </w:pPr>
-          <w:hyperlink w:anchor="_Toc161272103" w:history="1">
+          <w:hyperlink w:anchor="_Toc168829906" w:history="1">
             <w:r>
               <w:rPr>
                 <w:rStyle w:val="Hyperlink"/>
@@ -3517,7 +3541,7 @@
               <w:rPr>
                 <w:rFonts w:eastAsiaTheme="minorEastAsia"/>
                 <w:noProof/>
-                <w:lang w:eastAsia="en-GB"/>
+                <w:lang w:val="en-US"/>
               </w:rPr>
               <w:tab/>
             </w:r>
@@ -3548,7 +3572,7 @@
                 <w:noProof/>
                 <w:webHidden/>
               </w:rPr>
-              <w:instrText xml:space="preserve"> PAGEREF _Toc161272103 \h </w:instrText>
+              <w:instrText xml:space="preserve"> PAGEREF _Toc168829906 \h </w:instrText>
             </w:r>
             <w:r>
               <w:rPr>
@@ -3589,10 +3613,10 @@
             <w:rPr>
               <w:rFonts w:eastAsiaTheme="minorEastAsia"/>
               <w:noProof/>
-              <w:lang w:eastAsia="en-GB"/>
+              <w:lang w:val="en-US"/>
             </w:rPr>
           </w:pPr>
-          <w:hyperlink w:anchor="_Toc161272104" w:history="1">
+          <w:hyperlink w:anchor="_Toc168829907" w:history="1">
             <w:r>
               <w:rPr>
                 <w:rStyle w:val="Hyperlink"/>
@@ -3605,7 +3629,7 @@
               <w:rPr>
                 <w:rFonts w:eastAsiaTheme="minorEastAsia"/>
                 <w:noProof/>
-                <w:lang w:eastAsia="en-GB"/>
+                <w:lang w:val="en-US"/>
               </w:rPr>
               <w:tab/>
             </w:r>
@@ -3636,7 +3660,7 @@
                 <w:noProof/>
                 <w:webHidden/>
               </w:rPr>
-              <w:instrText xml:space="preserve"> PAGEREF _Toc161272104 \h </w:instrText>
+              <w:instrText xml:space="preserve"> PAGEREF _Toc168829907 \h </w:instrText>
             </w:r>
             <w:r>
               <w:rPr>
@@ -3676,10 +3700,10 @@
             <w:rPr>
               <w:rFonts w:eastAsiaTheme="minorEastAsia"/>
               <w:noProof/>
-              <w:lang w:eastAsia="en-GB"/>
+              <w:lang w:val="en-US"/>
             </w:rPr>
           </w:pPr>
-          <w:hyperlink w:anchor="_Toc161272105" w:history="1">
+          <w:hyperlink w:anchor="_Toc168829908" w:history="1">
             <w:r>
               <w:rPr>
                 <w:rStyle w:val="Hyperlink"/>
@@ -3692,7 +3716,7 @@
               <w:rPr>
                 <w:rFonts w:eastAsiaTheme="minorEastAsia"/>
                 <w:noProof/>
-                <w:lang w:eastAsia="en-GB"/>
+                <w:lang w:val="en-US"/>
               </w:rPr>
               <w:tab/>
             </w:r>
@@ -3723,7 +3747,7 @@
                 <w:noProof/>
                 <w:webHidden/>
               </w:rPr>
-              <w:instrText xml:space="preserve"> PAGEREF _Toc161272105 \h </w:instrText>
+              <w:instrText xml:space="preserve"> PAGEREF _Toc168829908 \h </w:instrText>
             </w:r>
             <w:r>
               <w:rPr>
@@ -3763,10 +3787,10 @@
             <w:rPr>
               <w:rFonts w:eastAsiaTheme="minorEastAsia"/>
               <w:noProof/>
-              <w:lang w:eastAsia="en-GB"/>
+              <w:lang w:val="en-US"/>
             </w:rPr>
           </w:pPr>
-          <w:hyperlink w:anchor="_Toc161272106" w:history="1">
+          <w:hyperlink w:anchor="_Toc168829909" w:history="1">
             <w:r>
               <w:rPr>
                 <w:rStyle w:val="Hyperlink"/>
@@ -3779,7 +3803,7 @@
               <w:rPr>
                 <w:rFonts w:eastAsiaTheme="minorEastAsia"/>
                 <w:noProof/>
-                <w:lang w:eastAsia="en-GB"/>
+                <w:lang w:val="en-US"/>
               </w:rPr>
               <w:tab/>
             </w:r>
@@ -3810,7 +3834,7 @@
                 <w:noProof/>
                 <w:webHidden/>
               </w:rPr>
-              <w:instrText xml:space="preserve"> PAGEREF _Toc161272106 \h </w:instrText>
+              <w:instrText xml:space="preserve"> PAGEREF _Toc168829909 \h </w:instrText>
             </w:r>
             <w:r>
               <w:rPr>
@@ -3850,10 +3874,10 @@
             <w:rPr>
               <w:rFonts w:eastAsiaTheme="minorEastAsia"/>
               <w:noProof/>
-              <w:lang w:eastAsia="en-GB"/>
+              <w:lang w:val="en-US"/>
             </w:rPr>
           </w:pPr>
-          <w:hyperlink w:anchor="_Toc161272107" w:history="1">
+          <w:hyperlink w:anchor="_Toc168829910" w:history="1">
             <w:r>
               <w:rPr>
                 <w:rStyle w:val="Hyperlink"/>
@@ -3866,7 +3890,7 @@
               <w:rPr>
                 <w:rFonts w:eastAsiaTheme="minorEastAsia"/>
                 <w:noProof/>
-                <w:lang w:eastAsia="en-GB"/>
+                <w:lang w:val="en-US"/>
               </w:rPr>
               <w:tab/>
             </w:r>
@@ -3897,7 +3921,7 @@
                 <w:noProof/>
                 <w:webHidden/>
               </w:rPr>
-              <w:instrText xml:space="preserve"> PAGEREF _Toc161272107 \h </w:instrText>
+              <w:instrText xml:space="preserve"> PAGEREF _Toc168829910 \h </w:instrText>
             </w:r>
             <w:r>
               <w:rPr>
@@ -3937,10 +3961,10 @@
             <w:rPr>
               <w:rFonts w:eastAsiaTheme="minorEastAsia"/>
               <w:noProof/>
-              <w:lang w:eastAsia="en-GB"/>
+              <w:lang w:val="en-US"/>
             </w:rPr>
           </w:pPr>
-          <w:hyperlink w:anchor="_Toc161272108" w:history="1">
+          <w:hyperlink w:anchor="_Toc168829911" w:history="1">
             <w:r>
               <w:rPr>
                 <w:rStyle w:val="Hyperlink"/>
@@ -3953,7 +3977,7 @@
               <w:rPr>
                 <w:rFonts w:eastAsiaTheme="minorEastAsia"/>
                 <w:noProof/>
-                <w:lang w:eastAsia="en-GB"/>
+                <w:lang w:val="en-US"/>
               </w:rPr>
               <w:tab/>
             </w:r>
@@ -3984,7 +4008,7 @@
                 <w:noProof/>
                 <w:webHidden/>
               </w:rPr>
-              <w:instrText xml:space="preserve"> PAGEREF _Toc161272108 \h </w:instrText>
+              <w:instrText xml:space="preserve"> PAGEREF _Toc168829911 \h </w:instrText>
             </w:r>
             <w:r>
               <w:rPr>
@@ -4024,10 +4048,10 @@
             <w:rPr>
               <w:rFonts w:eastAsiaTheme="minorEastAsia"/>
               <w:noProof/>
-              <w:lang w:eastAsia="en-GB"/>
+              <w:lang w:val="en-US"/>
             </w:rPr>
           </w:pPr>
-          <w:hyperlink w:anchor="_Toc161272109" w:history="1">
+          <w:hyperlink w:anchor="_Toc168829912" w:history="1">
             <w:r>
               <w:rPr>
                 <w:rStyle w:val="Hyperlink"/>
@@ -4040,7 +4064,7 @@
               <w:rPr>
                 <w:rFonts w:eastAsiaTheme="minorEastAsia"/>
                 <w:noProof/>
-                <w:lang w:eastAsia="en-GB"/>
+                <w:lang w:val="en-US"/>
               </w:rPr>
               <w:tab/>
             </w:r>
@@ -4071,7 +4095,7 @@
                 <w:noProof/>
                 <w:webHidden/>
               </w:rPr>
-              <w:instrText xml:space="preserve"> PAGEREF _Toc161272109 \h </w:instrText>
+              <w:instrText xml:space="preserve"> PAGEREF _Toc168829912 \h </w:instrText>
             </w:r>
             <w:r>
               <w:rPr>
@@ -4111,10 +4135,10 @@
             <w:rPr>
               <w:rFonts w:eastAsiaTheme="minorEastAsia"/>
               <w:noProof/>
-              <w:lang w:eastAsia="en-GB"/>
+              <w:lang w:val="en-US"/>
             </w:rPr>
           </w:pPr>
-          <w:hyperlink w:anchor="_Toc161272110" w:history="1">
+          <w:hyperlink w:anchor="_Toc168829913" w:history="1">
             <w:r>
               <w:rPr>
                 <w:rStyle w:val="Hyperlink"/>
@@ -4127,7 +4151,7 @@
               <w:rPr>
                 <w:rFonts w:eastAsiaTheme="minorEastAsia"/>
                 <w:noProof/>
-                <w:lang w:eastAsia="en-GB"/>
+                <w:lang w:val="en-US"/>
               </w:rPr>
               <w:tab/>
             </w:r>
@@ -4158,7 +4182,7 @@
                 <w:noProof/>
                 <w:webHidden/>
               </w:rPr>
-              <w:instrText xml:space="preserve"> PAGEREF _Toc161272110 \h </w:instrText>
+              <w:instrText xml:space="preserve"> PAGEREF _Toc168829913 \h </w:instrText>
             </w:r>
             <w:r>
               <w:rPr>
@@ -4199,10 +4223,10 @@
             <w:rPr>
               <w:rFonts w:eastAsiaTheme="minorEastAsia"/>
               <w:noProof/>
-              <w:lang w:eastAsia="en-GB"/>
+              <w:lang w:val="en-US"/>
             </w:rPr>
           </w:pPr>
-          <w:hyperlink w:anchor="_Toc161272111" w:history="1">
+          <w:hyperlink w:anchor="_Toc168829914" w:history="1">
             <w:r>
               <w:rPr>
                 <w:rStyle w:val="Hyperlink"/>
@@ -4215,7 +4239,7 @@
               <w:rPr>
                 <w:rFonts w:eastAsiaTheme="minorEastAsia"/>
                 <w:noProof/>
-                <w:lang w:eastAsia="en-GB"/>
+                <w:lang w:val="en-US"/>
               </w:rPr>
               <w:tab/>
             </w:r>
@@ -4246,7 +4270,7 @@
                 <w:noProof/>
                 <w:webHidden/>
               </w:rPr>
-              <w:instrText xml:space="preserve"> PAGEREF _Toc161272111 \h </w:instrText>
+              <w:instrText xml:space="preserve"> PAGEREF _Toc168829914 \h </w:instrText>
             </w:r>
             <w:r>
               <w:rPr>
@@ -4286,10 +4310,10 @@
             <w:rPr>
               <w:rFonts w:eastAsiaTheme="minorEastAsia"/>
               <w:noProof/>
-              <w:lang w:eastAsia="en-GB"/>
+              <w:lang w:val="en-US"/>
             </w:rPr>
           </w:pPr>
-          <w:hyperlink w:anchor="_Toc161272112" w:history="1">
+          <w:hyperlink w:anchor="_Toc168829915" w:history="1">
             <w:r>
               <w:rPr>
                 <w:rStyle w:val="Hyperlink"/>
@@ -4302,7 +4326,7 @@
               <w:rPr>
                 <w:rFonts w:eastAsiaTheme="minorEastAsia"/>
                 <w:noProof/>
-                <w:lang w:eastAsia="en-GB"/>
+                <w:lang w:val="en-US"/>
               </w:rPr>
               <w:tab/>
             </w:r>
@@ -4333,7 +4357,7 @@
                 <w:noProof/>
                 <w:webHidden/>
               </w:rPr>
-              <w:instrText xml:space="preserve"> PAGEREF _Toc161272112 \h </w:instrText>
+              <w:instrText xml:space="preserve"> PAGEREF _Toc168829915 \h </w:instrText>
             </w:r>
             <w:r>
               <w:rPr>
@@ -4373,10 +4397,10 @@
             <w:rPr>
               <w:rFonts w:eastAsiaTheme="minorEastAsia"/>
               <w:noProof/>
-              <w:lang w:eastAsia="en-GB"/>
+              <w:lang w:val="en-US"/>
             </w:rPr>
           </w:pPr>
-          <w:hyperlink w:anchor="_Toc161272113" w:history="1">
+          <w:hyperlink w:anchor="_Toc168829916" w:history="1">
             <w:r>
               <w:rPr>
                 <w:rStyle w:val="Hyperlink"/>
@@ -4389,7 +4413,7 @@
               <w:rPr>
                 <w:rFonts w:eastAsiaTheme="minorEastAsia"/>
                 <w:noProof/>
-                <w:lang w:eastAsia="en-GB"/>
+                <w:lang w:val="en-US"/>
               </w:rPr>
               <w:tab/>
             </w:r>
@@ -4420,7 +4444,7 @@
                 <w:noProof/>
                 <w:webHidden/>
               </w:rPr>
-              <w:instrText xml:space="preserve"> PAGEREF _Toc161272113 \h </w:instrText>
+              <w:instrText xml:space="preserve"> PAGEREF _Toc168829916 \h </w:instrText>
             </w:r>
             <w:r>
               <w:rPr>
@@ -4460,10 +4484,10 @@
             <w:rPr>
               <w:rFonts w:eastAsiaTheme="minorEastAsia"/>
               <w:noProof/>
-              <w:lang w:eastAsia="en-GB"/>
+              <w:lang w:val="en-US"/>
             </w:rPr>
           </w:pPr>
-          <w:hyperlink w:anchor="_Toc161272114" w:history="1">
+          <w:hyperlink w:anchor="_Toc168829917" w:history="1">
             <w:r>
               <w:rPr>
                 <w:rStyle w:val="Hyperlink"/>
@@ -4476,7 +4500,7 @@
               <w:rPr>
                 <w:rFonts w:eastAsiaTheme="minorEastAsia"/>
                 <w:noProof/>
-                <w:lang w:eastAsia="en-GB"/>
+                <w:lang w:val="en-US"/>
               </w:rPr>
               <w:tab/>
             </w:r>
@@ -4507,7 +4531,7 @@
                 <w:noProof/>
                 <w:webHidden/>
               </w:rPr>
-              <w:instrText xml:space="preserve"> PAGEREF _Toc161272114 \h </w:instrText>
+              <w:instrText xml:space="preserve"> PAGEREF _Toc168829917 \h </w:instrText>
             </w:r>
             <w:r>
               <w:rPr>
@@ -4547,10 +4571,10 @@
             <w:rPr>
               <w:rFonts w:eastAsiaTheme="minorEastAsia"/>
               <w:noProof/>
-              <w:lang w:eastAsia="en-GB"/>
+              <w:lang w:val="en-US"/>
             </w:rPr>
           </w:pPr>
-          <w:hyperlink w:anchor="_Toc161272115" w:history="1">
+          <w:hyperlink w:anchor="_Toc168829918" w:history="1">
             <w:r>
               <w:rPr>
                 <w:rStyle w:val="Hyperlink"/>
@@ -4563,7 +4587,7 @@
               <w:rPr>
                 <w:rFonts w:eastAsiaTheme="minorEastAsia"/>
                 <w:noProof/>
-                <w:lang w:eastAsia="en-GB"/>
+                <w:lang w:val="en-US"/>
               </w:rPr>
               <w:tab/>
             </w:r>
@@ -4594,7 +4618,7 @@
                 <w:noProof/>
                 <w:webHidden/>
               </w:rPr>
-              <w:instrText xml:space="preserve"> PAGEREF _Toc161272115 \h </w:instrText>
+              <w:instrText xml:space="preserve"> PAGEREF _Toc168829918 \h </w:instrText>
             </w:r>
             <w:r>
               <w:rPr>
@@ -4634,10 +4658,10 @@
             <w:rPr>
               <w:rFonts w:eastAsiaTheme="minorEastAsia"/>
               <w:noProof/>
-              <w:lang w:eastAsia="en-GB"/>
+              <w:lang w:val="en-US"/>
             </w:rPr>
           </w:pPr>
-          <w:hyperlink w:anchor="_Toc161272116" w:history="1">
+          <w:hyperlink w:anchor="_Toc168829919" w:history="1">
             <w:r>
               <w:rPr>
                 <w:rStyle w:val="Hyperlink"/>
@@ -4650,7 +4674,7 @@
               <w:rPr>
                 <w:rFonts w:eastAsiaTheme="minorEastAsia"/>
                 <w:noProof/>
-                <w:lang w:eastAsia="en-GB"/>
+                <w:lang w:val="en-US"/>
               </w:rPr>
               <w:tab/>
             </w:r>
@@ -4681,7 +4705,7 @@
                 <w:noProof/>
                 <w:webHidden/>
               </w:rPr>
-              <w:instrText xml:space="preserve"> PAGEREF _Toc161272116 \h </w:instrText>
+              <w:instrText xml:space="preserve"> PAGEREF _Toc168829919 \h </w:instrText>
             </w:r>
             <w:r>
               <w:rPr>
@@ -4721,10 +4745,10 @@
             <w:rPr>
               <w:rFonts w:eastAsiaTheme="minorEastAsia"/>
               <w:noProof/>
-              <w:lang w:eastAsia="en-GB"/>
+              <w:lang w:val="en-US"/>
             </w:rPr>
           </w:pPr>
-          <w:hyperlink w:anchor="_Toc161272117" w:history="1">
+          <w:hyperlink w:anchor="_Toc168829920" w:history="1">
             <w:r>
               <w:rPr>
                 <w:rStyle w:val="Hyperlink"/>
@@ -4737,7 +4761,7 @@
               <w:rPr>
                 <w:rFonts w:eastAsiaTheme="minorEastAsia"/>
                 <w:noProof/>
-                <w:lang w:eastAsia="en-GB"/>
+                <w:lang w:val="en-US"/>
               </w:rPr>
               <w:tab/>
             </w:r>
@@ -4768,7 +4792,7 @@
                 <w:noProof/>
                 <w:webHidden/>
               </w:rPr>
-              <w:instrText xml:space="preserve"> PAGEREF _Toc161272117 \h </w:instrText>
+              <w:instrText xml:space="preserve"> PAGEREF _Toc168829920 \h </w:instrText>
             </w:r>
             <w:r>
               <w:rPr>
@@ -4809,10 +4833,10 @@
             <w:rPr>
               <w:rFonts w:eastAsiaTheme="minorEastAsia"/>
               <w:noProof/>
-              <w:lang w:eastAsia="en-GB"/>
+              <w:lang w:val="en-US"/>
             </w:rPr>
           </w:pPr>
-          <w:hyperlink w:anchor="_Toc161272118" w:history="1">
+          <w:hyperlink w:anchor="_Toc168829921" w:history="1">
             <w:r>
               <w:rPr>
                 <w:rStyle w:val="Hyperlink"/>
@@ -4825,7 +4849,7 @@
               <w:rPr>
                 <w:rFonts w:eastAsiaTheme="minorEastAsia"/>
                 <w:noProof/>
-                <w:lang w:eastAsia="en-GB"/>
+                <w:lang w:val="en-US"/>
               </w:rPr>
               <w:tab/>
             </w:r>
@@ -4856,7 +4880,7 @@
                 <w:noProof/>
                 <w:webHidden/>
               </w:rPr>
-              <w:instrText xml:space="preserve"> PAGEREF _Toc161272118 \h </w:instrText>
+              <w:instrText xml:space="preserve"> PAGEREF _Toc168829921 \h </w:instrText>
             </w:r>
             <w:r>
               <w:rPr>
@@ -4897,10 +4921,10 @@
             <w:rPr>
               <w:rFonts w:eastAsiaTheme="minorEastAsia"/>
               <w:noProof/>
-              <w:lang w:eastAsia="en-GB"/>
+              <w:lang w:val="en-US"/>
             </w:rPr>
           </w:pPr>
-          <w:hyperlink w:anchor="_Toc161272119" w:history="1">
+          <w:hyperlink w:anchor="_Toc168829922" w:history="1">
             <w:r>
               <w:rPr>
                 <w:rStyle w:val="Hyperlink"/>
@@ -4913,7 +4937,7 @@
               <w:rPr>
                 <w:rFonts w:eastAsiaTheme="minorEastAsia"/>
                 <w:noProof/>
-                <w:lang w:eastAsia="en-GB"/>
+                <w:lang w:val="en-US"/>
               </w:rPr>
               <w:tab/>
             </w:r>
@@ -4944,7 +4968,7 @@
                 <w:noProof/>
                 <w:webHidden/>
               </w:rPr>
-              <w:instrText xml:space="preserve"> PAGEREF _Toc161272119 \h </w:instrText>
+              <w:instrText xml:space="preserve"> PAGEREF _Toc168829922 \h </w:instrText>
             </w:r>
             <w:r>
               <w:rPr>
@@ -4984,10 +5008,10 @@
             <w:rPr>
               <w:rFonts w:eastAsiaTheme="minorEastAsia"/>
               <w:noProof/>
-              <w:lang w:eastAsia="en-GB"/>
+              <w:lang w:val="en-US"/>
             </w:rPr>
           </w:pPr>
-          <w:hyperlink w:anchor="_Toc161272120" w:history="1">
+          <w:hyperlink w:anchor="_Toc168829923" w:history="1">
             <w:r>
               <w:rPr>
                 <w:rStyle w:val="Hyperlink"/>
@@ -5000,7 +5024,7 @@
               <w:rPr>
                 <w:rFonts w:eastAsiaTheme="minorEastAsia"/>
                 <w:noProof/>
-                <w:lang w:eastAsia="en-GB"/>
+                <w:lang w:val="en-US"/>
               </w:rPr>
               <w:tab/>
             </w:r>
@@ -5031,7 +5055,7 @@
                 <w:noProof/>
                 <w:webHidden/>
               </w:rPr>
-              <w:instrText xml:space="preserve"> PAGEREF _Toc161272120 \h </w:instrText>
+              <w:instrText xml:space="preserve"> PAGEREF _Toc168829923 \h </w:instrText>
             </w:r>
             <w:r>
               <w:rPr>
@@ -5071,10 +5095,10 @@
             <w:rPr>
               <w:rFonts w:eastAsiaTheme="minorEastAsia"/>
               <w:noProof/>
-              <w:lang w:eastAsia="en-GB"/>
+              <w:lang w:val="en-US"/>
             </w:rPr>
           </w:pPr>
-          <w:hyperlink w:anchor="_Toc161272121" w:history="1">
+          <w:hyperlink w:anchor="_Toc168829924" w:history="1">
             <w:r>
               <w:rPr>
                 <w:rStyle w:val="Hyperlink"/>
@@ -5087,7 +5111,7 @@
               <w:rPr>
                 <w:rFonts w:eastAsiaTheme="minorEastAsia"/>
                 <w:noProof/>
-                <w:lang w:eastAsia="en-GB"/>
+                <w:lang w:val="en-US"/>
               </w:rPr>
               <w:tab/>
             </w:r>
@@ -5118,7 +5142,7 @@
                 <w:noProof/>
                 <w:webHidden/>
               </w:rPr>
-              <w:instrText xml:space="preserve"> PAGEREF _Toc161272121 \h </w:instrText>
+              <w:instrText xml:space="preserve"> PAGEREF _Toc168829924 \h </w:instrText>
             </w:r>
             <w:r>
               <w:rPr>
@@ -5158,10 +5182,10 @@
             <w:rPr>
               <w:rFonts w:eastAsiaTheme="minorEastAsia"/>
               <w:noProof/>
-              <w:lang w:eastAsia="en-GB"/>
+              <w:lang w:val="en-US"/>
             </w:rPr>
           </w:pPr>
-          <w:hyperlink w:anchor="_Toc161272122" w:history="1">
+          <w:hyperlink w:anchor="_Toc168829925" w:history="1">
             <w:r>
               <w:rPr>
                 <w:rStyle w:val="Hyperlink"/>
@@ -5174,7 +5198,7 @@
               <w:rPr>
                 <w:rFonts w:eastAsiaTheme="minorEastAsia"/>
                 <w:noProof/>
-                <w:lang w:eastAsia="en-GB"/>
+                <w:lang w:val="en-US"/>
               </w:rPr>
               <w:tab/>
             </w:r>
@@ -5205,7 +5229,7 @@
                 <w:noProof/>
                 <w:webHidden/>
               </w:rPr>
-              <w:instrText xml:space="preserve"> PAGEREF _Toc161272122 \h </w:instrText>
+              <w:instrText xml:space="preserve"> PAGEREF _Toc168829925 \h </w:instrText>
             </w:r>
             <w:r>
               <w:rPr>
@@ -5245,10 +5269,10 @@
             <w:rPr>
               <w:rFonts w:eastAsiaTheme="minorEastAsia"/>
               <w:noProof/>
-              <w:lang w:eastAsia="en-GB"/>
+              <w:lang w:val="en-US"/>
             </w:rPr>
           </w:pPr>
-          <w:hyperlink w:anchor="_Toc161272123" w:history="1">
+          <w:hyperlink w:anchor="_Toc168829926" w:history="1">
             <w:r>
               <w:rPr>
                 <w:rStyle w:val="Hyperlink"/>
@@ -5261,7 +5285,7 @@
               <w:rPr>
                 <w:rFonts w:eastAsiaTheme="minorEastAsia"/>
                 <w:noProof/>
-                <w:lang w:eastAsia="en-GB"/>
+                <w:lang w:val="en-US"/>
               </w:rPr>
               <w:tab/>
             </w:r>
@@ -5292,7 +5316,7 @@
                 <w:noProof/>
                 <w:webHidden/>
               </w:rPr>
-              <w:instrText xml:space="preserve"> PAGEREF _Toc161272123 \h </w:instrText>
+              <w:instrText xml:space="preserve"> PAGEREF _Toc168829926 \h </w:instrText>
             </w:r>
             <w:r>
               <w:rPr>
@@ -5332,10 +5356,10 @@
             <w:rPr>
               <w:rFonts w:eastAsiaTheme="minorEastAsia"/>
               <w:noProof/>
-              <w:lang w:eastAsia="en-GB"/>
+              <w:lang w:val="en-US"/>
             </w:rPr>
           </w:pPr>
-          <w:hyperlink w:anchor="_Toc161272124" w:history="1">
+          <w:hyperlink w:anchor="_Toc168829927" w:history="1">
             <w:r>
               <w:rPr>
                 <w:rStyle w:val="Hyperlink"/>
@@ -5348,7 +5372,7 @@
               <w:rPr>
                 <w:rFonts w:eastAsiaTheme="minorEastAsia"/>
                 <w:noProof/>
-                <w:lang w:eastAsia="en-GB"/>
+                <w:lang w:val="en-US"/>
               </w:rPr>
               <w:tab/>
             </w:r>
@@ -5379,7 +5403,7 @@
                 <w:noProof/>
                 <w:webHidden/>
               </w:rPr>
-              <w:instrText xml:space="preserve"> PAGEREF _Toc161272124 \h </w:instrText>
+              <w:instrText xml:space="preserve"> PAGEREF _Toc168829927 \h </w:instrText>
             </w:r>
             <w:r>
               <w:rPr>
@@ -5419,10 +5443,10 @@
             <w:rPr>
               <w:rFonts w:eastAsiaTheme="minorEastAsia"/>
               <w:noProof/>
-              <w:lang w:eastAsia="en-GB"/>
+              <w:lang w:val="en-US"/>
             </w:rPr>
           </w:pPr>
-          <w:hyperlink w:anchor="_Toc161272125" w:history="1">
+          <w:hyperlink w:anchor="_Toc168829928" w:history="1">
             <w:r>
               <w:rPr>
                 <w:rStyle w:val="Hyperlink"/>
@@ -5435,7 +5459,7 @@
               <w:rPr>
                 <w:rFonts w:eastAsiaTheme="minorEastAsia"/>
                 <w:noProof/>
-                <w:lang w:eastAsia="en-GB"/>
+                <w:lang w:val="en-US"/>
               </w:rPr>
               <w:tab/>
             </w:r>
@@ -5466,7 +5490,7 @@
                 <w:noProof/>
                 <w:webHidden/>
               </w:rPr>
-              <w:instrText xml:space="preserve"> PAGEREF _Toc161272125 \h </w:instrText>
+              <w:instrText xml:space="preserve"> PAGEREF _Toc168829928 \h </w:instrText>
             </w:r>
             <w:r>
               <w:rPr>
@@ -5507,10 +5531,10 @@
             <w:rPr>
               <w:rFonts w:eastAsiaTheme="minorEastAsia"/>
               <w:noProof/>
-              <w:lang w:eastAsia="en-GB"/>
+              <w:lang w:val="en-US"/>
             </w:rPr>
           </w:pPr>
-          <w:hyperlink w:anchor="_Toc161272126" w:history="1">
+          <w:hyperlink w:anchor="_Toc168829929" w:history="1">
             <w:r>
               <w:rPr>
                 <w:rStyle w:val="Hyperlink"/>
@@ -5523,7 +5547,7 @@
               <w:rPr>
                 <w:rFonts w:eastAsiaTheme="minorEastAsia"/>
                 <w:noProof/>
-                <w:lang w:eastAsia="en-GB"/>
+                <w:lang w:val="en-US"/>
               </w:rPr>
               <w:tab/>
             </w:r>
@@ -5554,7 +5578,7 @@
                 <w:noProof/>
                 <w:webHidden/>
               </w:rPr>
-              <w:instrText xml:space="preserve"> PAGEREF _Toc161272126 \h </w:instrText>
+              <w:instrText xml:space="preserve"> PAGEREF _Toc168829929 \h </w:instrText>
             </w:r>
             <w:r>
               <w:rPr>
@@ -5594,10 +5618,10 @@
             <w:rPr>
               <w:rFonts w:eastAsiaTheme="minorEastAsia"/>
               <w:noProof/>
-              <w:lang w:eastAsia="en-GB"/>
+              <w:lang w:val="en-US"/>
             </w:rPr>
           </w:pPr>
-          <w:hyperlink w:anchor="_Toc161272127" w:history="1">
+          <w:hyperlink w:anchor="_Toc168829930" w:history="1">
             <w:r>
               <w:rPr>
                 <w:rStyle w:val="Hyperlink"/>
@@ -5610,7 +5634,7 @@
               <w:rPr>
                 <w:rFonts w:eastAsiaTheme="minorEastAsia"/>
                 <w:noProof/>
-                <w:lang w:eastAsia="en-GB"/>
+                <w:lang w:val="en-US"/>
               </w:rPr>
               <w:tab/>
             </w:r>
@@ -5641,7 +5665,7 @@
                 <w:noProof/>
                 <w:webHidden/>
               </w:rPr>
-              <w:instrText xml:space="preserve"> PAGEREF _Toc161272127 \h </w:instrText>
+              <w:instrText xml:space="preserve"> PAGEREF _Toc168829930 \h </w:instrText>
             </w:r>
             <w:r>
               <w:rPr>
@@ -5681,10 +5705,10 @@
             <w:rPr>
               <w:rFonts w:eastAsiaTheme="minorEastAsia"/>
               <w:noProof/>
-              <w:lang w:eastAsia="en-GB"/>
+              <w:lang w:val="en-US"/>
             </w:rPr>
           </w:pPr>
-          <w:hyperlink w:anchor="_Toc161272128" w:history="1">
+          <w:hyperlink w:anchor="_Toc168829931" w:history="1">
             <w:r>
               <w:rPr>
                 <w:rStyle w:val="Hyperlink"/>
@@ -5697,7 +5721,7 @@
               <w:rPr>
                 <w:rFonts w:eastAsiaTheme="minorEastAsia"/>
                 <w:noProof/>
-                <w:lang w:eastAsia="en-GB"/>
+                <w:lang w:val="en-US"/>
               </w:rPr>
               <w:tab/>
             </w:r>
@@ -5728,7 +5752,7 @@
                 <w:noProof/>
                 <w:webHidden/>
               </w:rPr>
-              <w:instrText xml:space="preserve"> PAGEREF _Toc161272128 \h </w:instrText>
+              <w:instrText xml:space="preserve"> PAGEREF _Toc168829931 \h </w:instrText>
             </w:r>
             <w:r>
               <w:rPr>
@@ -5768,10 +5792,10 @@
             <w:rPr>
               <w:rFonts w:eastAsiaTheme="minorEastAsia"/>
               <w:noProof/>
-              <w:lang w:eastAsia="en-GB"/>
+              <w:lang w:val="en-US"/>
             </w:rPr>
           </w:pPr>
-          <w:hyperlink w:anchor="_Toc161272129" w:history="1">
+          <w:hyperlink w:anchor="_Toc168829932" w:history="1">
             <w:r>
               <w:rPr>
                 <w:rStyle w:val="Hyperlink"/>
@@ -5784,7 +5808,7 @@
               <w:rPr>
                 <w:rFonts w:eastAsiaTheme="minorEastAsia"/>
                 <w:noProof/>
-                <w:lang w:eastAsia="en-GB"/>
+                <w:lang w:val="en-US"/>
               </w:rPr>
               <w:tab/>
             </w:r>
@@ -5815,7 +5839,7 @@
                 <w:noProof/>
                 <w:webHidden/>
               </w:rPr>
-              <w:instrText xml:space="preserve"> PAGEREF _Toc161272129 \h </w:instrText>
+              <w:instrText xml:space="preserve"> PAGEREF _Toc168829932 \h </w:instrText>
             </w:r>
             <w:r>
               <w:rPr>
@@ -5855,10 +5879,10 @@
             <w:rPr>
               <w:rFonts w:eastAsiaTheme="minorEastAsia"/>
               <w:noProof/>
-              <w:lang w:eastAsia="en-GB"/>
+              <w:lang w:val="en-US"/>
             </w:rPr>
           </w:pPr>
-          <w:hyperlink w:anchor="_Toc161272130" w:history="1">
+          <w:hyperlink w:anchor="_Toc168829933" w:history="1">
             <w:r>
               <w:rPr>
                 <w:rStyle w:val="Hyperlink"/>
@@ -5871,7 +5895,7 @@
               <w:rPr>
                 <w:rFonts w:eastAsiaTheme="minorEastAsia"/>
                 <w:noProof/>
-                <w:lang w:eastAsia="en-GB"/>
+                <w:lang w:val="en-US"/>
               </w:rPr>
               <w:tab/>
             </w:r>
@@ -5902,7 +5926,7 @@
                 <w:noProof/>
                 <w:webHidden/>
               </w:rPr>
-              <w:instrText xml:space="preserve"> PAGEREF _Toc161272130 \h </w:instrText>
+              <w:instrText xml:space="preserve"> PAGEREF _Toc168829933 \h </w:instrText>
             </w:r>
             <w:r>
               <w:rPr>
@@ -5942,10 +5966,10 @@
             <w:rPr>
               <w:rFonts w:eastAsiaTheme="minorEastAsia"/>
               <w:noProof/>
-              <w:lang w:eastAsia="en-GB"/>
+              <w:lang w:val="en-US"/>
             </w:rPr>
           </w:pPr>
-          <w:hyperlink w:anchor="_Toc161272131" w:history="1">
+          <w:hyperlink w:anchor="_Toc168829934" w:history="1">
             <w:r>
               <w:rPr>
                 <w:rStyle w:val="Hyperlink"/>
@@ -5958,7 +5982,7 @@
               <w:rPr>
                 <w:rFonts w:eastAsiaTheme="minorEastAsia"/>
                 <w:noProof/>
-                <w:lang w:eastAsia="en-GB"/>
+                <w:lang w:val="en-US"/>
               </w:rPr>
               <w:tab/>
             </w:r>
@@ -5989,7 +6013,7 @@
                 <w:noProof/>
                 <w:webHidden/>
               </w:rPr>
-              <w:instrText xml:space="preserve"> PAGEREF _Toc161272131 \h </w:instrText>
+              <w:instrText xml:space="preserve"> PAGEREF _Toc168829934 \h </w:instrText>
             </w:r>
             <w:r>
               <w:rPr>
@@ -6029,10 +6053,10 @@
             <w:rPr>
               <w:rFonts w:eastAsiaTheme="minorEastAsia"/>
               <w:noProof/>
-              <w:lang w:eastAsia="en-GB"/>
+              <w:lang w:val="en-US"/>
             </w:rPr>
           </w:pPr>
-          <w:hyperlink w:anchor="_Toc161272132" w:history="1">
+          <w:hyperlink w:anchor="_Toc168829935" w:history="1">
             <w:r>
               <w:rPr>
                 <w:rStyle w:val="Hyperlink"/>
@@ -6045,7 +6069,7 @@
               <w:rPr>
                 <w:rFonts w:eastAsiaTheme="minorEastAsia"/>
                 <w:noProof/>
-                <w:lang w:eastAsia="en-GB"/>
+                <w:lang w:val="en-US"/>
               </w:rPr>
               <w:tab/>
             </w:r>
@@ -6076,7 +6100,7 @@
                 <w:noProof/>
                 <w:webHidden/>
               </w:rPr>
-              <w:instrText xml:space="preserve"> PAGEREF _Toc161272132 \h </w:instrText>
+              <w:instrText xml:space="preserve"> PAGEREF _Toc168829935 \h </w:instrText>
             </w:r>
             <w:r>
               <w:rPr>
@@ -6117,10 +6141,10 @@
             <w:rPr>
               <w:rFonts w:eastAsiaTheme="minorEastAsia"/>
               <w:noProof/>
-              <w:lang w:eastAsia="en-GB"/>
+              <w:lang w:val="en-US"/>
             </w:rPr>
           </w:pPr>
-          <w:hyperlink w:anchor="_Toc161272133" w:history="1">
+          <w:hyperlink w:anchor="_Toc168829936" w:history="1">
             <w:r>
               <w:rPr>
                 <w:rStyle w:val="Hyperlink"/>
@@ -6133,7 +6157,7 @@
               <w:rPr>
                 <w:rFonts w:eastAsiaTheme="minorEastAsia"/>
                 <w:noProof/>
-                <w:lang w:eastAsia="en-GB"/>
+                <w:lang w:val="en-US"/>
               </w:rPr>
               <w:tab/>
             </w:r>
@@ -6164,7 +6188,7 @@
                 <w:noProof/>
                 <w:webHidden/>
               </w:rPr>
-              <w:instrText xml:space="preserve"> PAGEREF _Toc161272133 \h </w:instrText>
+              <w:instrText xml:space="preserve"> PAGEREF _Toc168829936 \h </w:instrText>
             </w:r>
             <w:r>
               <w:rPr>
@@ -6205,10 +6229,10 @@
             <w:rPr>
               <w:rFonts w:eastAsiaTheme="minorEastAsia"/>
               <w:noProof/>
-              <w:lang w:eastAsia="en-GB"/>
+              <w:lang w:val="en-US"/>
             </w:rPr>
           </w:pPr>
-          <w:hyperlink w:anchor="_Toc161272134" w:history="1">
+          <w:hyperlink w:anchor="_Toc168829937" w:history="1">
             <w:r>
               <w:rPr>
                 <w:rStyle w:val="Hyperlink"/>
@@ -6221,7 +6245,7 @@
               <w:rPr>
                 <w:rFonts w:eastAsiaTheme="minorEastAsia"/>
                 <w:noProof/>
-                <w:lang w:eastAsia="en-GB"/>
+                <w:lang w:val="en-US"/>
               </w:rPr>
               <w:tab/>
             </w:r>
@@ -6252,7 +6276,7 @@
                 <w:noProof/>
                 <w:webHidden/>
               </w:rPr>
-              <w:instrText xml:space="preserve"> PAGEREF _Toc161272134 \h </w:instrText>
+              <w:instrText xml:space="preserve"> PAGEREF _Toc168829937 \h </w:instrText>
             </w:r>
             <w:r>
               <w:rPr>
@@ -6292,10 +6316,10 @@
             <w:rPr>
               <w:rFonts w:eastAsiaTheme="minorEastAsia"/>
               <w:noProof/>
-              <w:lang w:eastAsia="en-GB"/>
+              <w:lang w:val="en-US"/>
             </w:rPr>
           </w:pPr>
-          <w:hyperlink w:anchor="_Toc161272135" w:history="1">
+          <w:hyperlink w:anchor="_Toc168829938" w:history="1">
             <w:r>
               <w:rPr>
                 <w:rStyle w:val="Hyperlink"/>
@@ -6308,7 +6332,7 @@
               <w:rPr>
                 <w:rFonts w:eastAsiaTheme="minorEastAsia"/>
                 <w:noProof/>
-                <w:lang w:eastAsia="en-GB"/>
+                <w:lang w:val="en-US"/>
               </w:rPr>
               <w:tab/>
             </w:r>
@@ -6339,7 +6363,7 @@
                 <w:noProof/>
                 <w:webHidden/>
               </w:rPr>
-              <w:instrText xml:space="preserve"> PAGEREF _Toc161272135 \h </w:instrText>
+              <w:instrText xml:space="preserve"> PAGEREF _Toc168829938 \h </w:instrText>
             </w:r>
             <w:r>
               <w:rPr>
@@ -6379,10 +6403,10 @@
             <w:rPr>
               <w:rFonts w:eastAsiaTheme="minorEastAsia"/>
               <w:noProof/>
-              <w:lang w:eastAsia="en-GB"/>
+              <w:lang w:val="en-US"/>
             </w:rPr>
           </w:pPr>
-          <w:hyperlink w:anchor="_Toc161272136" w:history="1">
+          <w:hyperlink w:anchor="_Toc168829939" w:history="1">
             <w:r>
               <w:rPr>
                 <w:rStyle w:val="Hyperlink"/>
@@ -6395,7 +6419,7 @@
               <w:rPr>
                 <w:rFonts w:eastAsiaTheme="minorEastAsia"/>
                 <w:noProof/>
-                <w:lang w:eastAsia="en-GB"/>
+                <w:lang w:val="en-US"/>
               </w:rPr>
               <w:tab/>
             </w:r>
@@ -6426,7 +6450,7 @@
                 <w:noProof/>
                 <w:webHidden/>
               </w:rPr>
-              <w:instrText xml:space="preserve"> PAGEREF _Toc161272136 \h </w:instrText>
+              <w:instrText xml:space="preserve"> PAGEREF _Toc168829939 \h </w:instrText>
             </w:r>
             <w:r>
               <w:rPr>
@@ -6466,10 +6490,10 @@
             <w:rPr>
               <w:rFonts w:eastAsiaTheme="minorEastAsia"/>
               <w:noProof/>
-              <w:lang w:eastAsia="en-GB"/>
+              <w:lang w:val="en-US"/>
             </w:rPr>
           </w:pPr>
-          <w:hyperlink w:anchor="_Toc161272137" w:history="1">
+          <w:hyperlink w:anchor="_Toc168829940" w:history="1">
             <w:r>
               <w:rPr>
                 <w:rStyle w:val="Hyperlink"/>
@@ -6482,7 +6506,7 @@
               <w:rPr>
                 <w:rFonts w:eastAsiaTheme="minorEastAsia"/>
                 <w:noProof/>
-                <w:lang w:eastAsia="en-GB"/>
+                <w:lang w:val="en-US"/>
               </w:rPr>
               <w:tab/>
             </w:r>
@@ -6513,7 +6537,7 @@
                 <w:noProof/>
                 <w:webHidden/>
               </w:rPr>
-              <w:instrText xml:space="preserve"> PAGEREF _Toc161272137 \h </w:instrText>
+              <w:instrText xml:space="preserve"> PAGEREF _Toc168829940 \h </w:instrText>
             </w:r>
             <w:r>
               <w:rPr>
@@ -6594,7 +6618,7 @@
           <w:lang w:val="sr-Cyrl-RS"/>
         </w:rPr>
       </w:pPr>
-      <w:bookmarkStart w:id="0" w:name="_Toc161272071"/>
+      <w:bookmarkStart w:id="0" w:name="_Toc168829874"/>
       <w:r>
         <w:rPr>
           <w:lang w:val="sr-Cyrl-RS"/>
@@ -6619,7 +6643,7 @@
           <w:lang w:val="sr-Cyrl-RS"/>
         </w:rPr>
       </w:pPr>
-      <w:bookmarkStart w:id="1" w:name="_Toc161272072"/>
+      <w:bookmarkStart w:id="1" w:name="_Toc168829875"/>
       <w:r>
         <w:rPr>
           <w:lang w:val="sr-Cyrl-RS"/>
@@ -6657,7 +6681,7 @@
           <w:lang w:val="sr-Cyrl-RS"/>
         </w:rPr>
       </w:pPr>
-      <w:bookmarkStart w:id="2" w:name="_Toc161272073"/>
+      <w:bookmarkStart w:id="2" w:name="_Toc168829876"/>
       <w:r>
         <w:rPr>
           <w:lang w:val="sr-Cyrl-RS"/>
@@ -6713,7 +6737,7 @@
           <w:lang w:val="sr-Cyrl-RS"/>
         </w:rPr>
       </w:pPr>
-      <w:bookmarkStart w:id="3" w:name="_Toc161272074"/>
+      <w:bookmarkStart w:id="3" w:name="_Toc168829877"/>
       <w:r>
         <w:rPr>
           <w:lang w:val="sr-Cyrl-RS"/>
@@ -6787,7 +6811,7 @@
           <w:lang w:val="sr-Cyrl-RS"/>
         </w:rPr>
       </w:pPr>
-      <w:bookmarkStart w:id="4" w:name="_Toc161272075"/>
+      <w:bookmarkStart w:id="4" w:name="_Toc168829878"/>
       <w:r>
         <w:rPr>
           <w:lang w:val="sr-Cyrl-RS"/>
@@ -7083,7 +7107,7 @@
           <w:lang w:val="sr-Cyrl-RS"/>
         </w:rPr>
       </w:pPr>
-      <w:bookmarkStart w:id="5" w:name="_Toc161272076"/>
+      <w:bookmarkStart w:id="5" w:name="_Toc168829879"/>
       <w:r>
         <w:rPr>
           <w:lang w:val="sr-Cyrl-RS"/>
@@ -7126,7 +7150,7 @@
           <w:lang w:val="sr-Cyrl-RS"/>
         </w:rPr>
       </w:pPr>
-      <w:bookmarkStart w:id="6" w:name="_Toc161272077"/>
+      <w:bookmarkStart w:id="6" w:name="_Toc168829880"/>
       <w:r>
         <w:rPr>
           <w:lang w:val="sr-Cyrl-RS"/>
@@ -7228,7 +7252,7 @@
           <w:lang w:val="sr-Cyrl-RS"/>
         </w:rPr>
       </w:pPr>
-      <w:bookmarkStart w:id="7" w:name="_Toc161272078"/>
+      <w:bookmarkStart w:id="7" w:name="_Toc168829881"/>
       <w:r>
         <w:rPr>
           <w:lang w:val="sr-Cyrl-RS"/>
@@ -7251,7 +7275,7 @@
       </w:pPr>
       <w:bookmarkStart w:id="8" w:name="_Toc161164024"/>
       <w:bookmarkStart w:id="9" w:name="_Toc161248332"/>
-      <w:bookmarkStart w:id="10" w:name="_Toc161272079"/>
+      <w:bookmarkStart w:id="10" w:name="_Toc168829882"/>
       <w:r>
         <w:rPr>
           <w:lang w:val="sr-Cyrl-RS"/>
@@ -7336,7 +7360,7 @@
       </w:pPr>
       <w:bookmarkStart w:id="11" w:name="_Toc161164025"/>
       <w:bookmarkStart w:id="12" w:name="_Toc161248333"/>
-      <w:bookmarkStart w:id="13" w:name="_Toc161272080"/>
+      <w:bookmarkStart w:id="13" w:name="_Toc168829883"/>
       <w:r>
         <w:rPr>
           <w:lang w:val="sr-Cyrl-RS"/>
@@ -7412,7 +7436,7 @@
       </w:pPr>
       <w:bookmarkStart w:id="14" w:name="_Toc161164026"/>
       <w:bookmarkStart w:id="15" w:name="_Toc161248334"/>
-      <w:bookmarkStart w:id="16" w:name="_Toc161272081"/>
+      <w:bookmarkStart w:id="16" w:name="_Toc168829884"/>
       <w:r>
         <w:rPr>
           <w:lang w:val="sr-Cyrl-RS"/>
@@ -7476,7 +7500,7 @@
       </w:pPr>
       <w:bookmarkStart w:id="17" w:name="_Toc161164028"/>
       <w:bookmarkStart w:id="18" w:name="_Toc161248335"/>
-      <w:bookmarkStart w:id="19" w:name="_Toc161272082"/>
+      <w:bookmarkStart w:id="19" w:name="_Toc168829885"/>
       <w:r>
         <w:rPr>
           <w:lang w:val="sr-Cyrl-RS"/>
@@ -7540,7 +7564,7 @@
         </w:rPr>
         <w:t xml:space="preserve"> </w:t>
       </w:r>
-      <w:bookmarkStart w:id="22" w:name="_Toc161272083"/>
+      <w:bookmarkStart w:id="22" w:name="_Toc168829886"/>
       <w:r>
         <w:rPr>
           <w:lang w:val="sr-Cyrl-RS"/>
@@ -7585,7 +7609,7 @@
       </w:pPr>
       <w:bookmarkStart w:id="23" w:name="_Toc161164030"/>
       <w:bookmarkStart w:id="24" w:name="_Toc161248337"/>
-      <w:bookmarkStart w:id="25" w:name="_Toc161272084"/>
+      <w:bookmarkStart w:id="25" w:name="_Toc168829887"/>
       <w:r>
         <w:rPr>
           <w:lang w:val="sr-Cyrl-RS"/>
@@ -7653,9 +7677,6 @@
         <w:t xml:space="preserve"> Такође, к</w:t>
       </w:r>
       <w:r>
-        <w:rPr>
-          <w:lang/>
-        </w:rPr>
         <w:t xml:space="preserve">орисник мора да зна одговарајућу УРЛ адресу да би приступио страници која има могућности за логовање </w:t>
       </w:r>
       <w:r>
@@ -7665,9 +7686,6 @@
         <w:t>администратора</w:t>
       </w:r>
       <w:r>
-        <w:rPr>
-          <w:lang/>
-        </w:rPr>
         <w:t xml:space="preserve"> (иста страница као за логовање </w:t>
       </w:r>
       <w:r>
@@ -7677,9 +7695,6 @@
         <w:t>модератора</w:t>
       </w:r>
       <w:r>
-        <w:rPr>
-          <w:lang/>
-        </w:rPr>
         <w:t xml:space="preserve">). </w:t>
       </w:r>
     </w:p>
@@ -7697,7 +7712,7 @@
       </w:pPr>
       <w:bookmarkStart w:id="26" w:name="_Toc161164031"/>
       <w:bookmarkStart w:id="27" w:name="_Toc161248338"/>
-      <w:bookmarkStart w:id="28" w:name="_Toc161272085"/>
+      <w:bookmarkStart w:id="28" w:name="_Toc168829888"/>
       <w:r>
         <w:rPr>
           <w:lang w:val="sr-Cyrl-RS"/>
@@ -7764,7 +7779,7 @@
           <w:lang w:val="sr-Cyrl-RS"/>
         </w:rPr>
       </w:pPr>
-      <w:bookmarkStart w:id="29" w:name="_Toc161272086"/>
+      <w:bookmarkStart w:id="29" w:name="_Toc168829889"/>
       <w:r>
         <w:rPr>
           <w:lang w:val="sr-Cyrl-RS"/>
@@ -7795,7 +7810,7 @@
           <w:lang w:val="sr-Cyrl-RS"/>
         </w:rPr>
       </w:pPr>
-      <w:bookmarkStart w:id="30" w:name="_Toc161272087"/>
+      <w:bookmarkStart w:id="30" w:name="_Toc168829890"/>
       <w:r>
         <w:rPr>
           <w:lang w:val="sr-Cyrl-RS"/>
@@ -7873,7 +7888,7 @@
           <w:lang w:val="sr-Cyrl-RS"/>
         </w:rPr>
       </w:pPr>
-      <w:bookmarkStart w:id="31" w:name="_Toc161272088"/>
+      <w:bookmarkStart w:id="31" w:name="_Toc168829891"/>
       <w:r>
         <w:rPr>
           <w:lang w:val="sr-Cyrl-RS"/>
@@ -7894,7 +7909,7 @@
           <w:lang w:val="sr-Cyrl-RS"/>
         </w:rPr>
       </w:pPr>
-      <w:bookmarkStart w:id="32" w:name="_Toc161272089"/>
+      <w:bookmarkStart w:id="32" w:name="_Toc168829892"/>
       <w:r>
         <w:rPr>
           <w:lang w:val="sr-Cyrl-RS"/>
@@ -8065,7 +8080,7 @@
           <w:lang w:val="sr-Cyrl-RS"/>
         </w:rPr>
       </w:pPr>
-      <w:bookmarkStart w:id="33" w:name="_Toc161272090"/>
+      <w:bookmarkStart w:id="33" w:name="_Toc168829893"/>
       <w:r>
         <w:rPr>
           <w:lang w:val="sr-Cyrl-RS"/>
@@ -8106,7 +8121,7 @@
           <w:lang w:val="sr-Cyrl-RS"/>
         </w:rPr>
       </w:pPr>
-      <w:bookmarkStart w:id="34" w:name="_Toc161272091"/>
+      <w:bookmarkStart w:id="34" w:name="_Toc168829894"/>
       <w:r>
         <w:rPr>
           <w:lang w:val="sr-Cyrl-RS"/>
@@ -8184,7 +8199,7 @@
           <w:lang w:val="sr-Cyrl-RS"/>
         </w:rPr>
       </w:pPr>
-      <w:bookmarkStart w:id="35" w:name="_Toc161272092"/>
+      <w:bookmarkStart w:id="35" w:name="_Toc168829895"/>
       <w:r>
         <w:rPr>
           <w:lang w:val="sr-Cyrl-RS"/>
@@ -8252,7 +8267,7 @@
           <w:lang w:val="sr-Cyrl-RS"/>
         </w:rPr>
       </w:pPr>
-      <w:bookmarkStart w:id="36" w:name="_Toc161272093"/>
+      <w:bookmarkStart w:id="36" w:name="_Toc168829896"/>
       <w:r>
         <w:rPr>
           <w:lang w:val="sr-Cyrl-RS"/>
@@ -8283,7 +8298,7 @@
           <w:lang w:val="sr-Cyrl-RS"/>
         </w:rPr>
       </w:pPr>
-      <w:bookmarkStart w:id="37" w:name="_Toc161272094"/>
+      <w:bookmarkStart w:id="37" w:name="_Toc168829897"/>
       <w:r>
         <w:rPr>
           <w:lang w:val="sr-Cyrl-RS"/>
@@ -8361,7 +8376,7 @@
           <w:lang w:val="sr-Cyrl-RS"/>
         </w:rPr>
       </w:pPr>
-      <w:bookmarkStart w:id="38" w:name="_Toc161272095"/>
+      <w:bookmarkStart w:id="38" w:name="_Toc168829898"/>
       <w:r>
         <w:rPr>
           <w:lang w:val="sr-Cyrl-RS"/>
@@ -8382,7 +8397,7 @@
           <w:lang w:val="sr-Cyrl-RS"/>
         </w:rPr>
       </w:pPr>
-      <w:bookmarkStart w:id="39" w:name="_Toc161272096"/>
+      <w:bookmarkStart w:id="39" w:name="_Toc168829899"/>
       <w:r>
         <w:rPr>
           <w:lang w:val="sr-Cyrl-RS"/>
@@ -8493,7 +8508,7 @@
           <w:lang w:val="sr-Cyrl-RS"/>
         </w:rPr>
       </w:pPr>
-      <w:bookmarkStart w:id="40" w:name="_Toc161272097"/>
+      <w:bookmarkStart w:id="40" w:name="_Toc168829900"/>
       <w:r>
         <w:rPr>
           <w:lang w:val="sr-Cyrl-RS"/>
@@ -8542,7 +8557,7 @@
         </w:rPr>
       </w:pPr>
       <w:bookmarkStart w:id="41" w:name="_Toc161268043"/>
-      <w:bookmarkStart w:id="42" w:name="_Toc161272098"/>
+      <w:bookmarkStart w:id="42" w:name="_Toc168829901"/>
       <w:r>
         <w:rPr>
           <w:lang w:val="sr-Cyrl-RS"/>
@@ -8579,7 +8594,7 @@
           <w:lang w:val="sr-Cyrl-RS"/>
         </w:rPr>
       </w:pPr>
-      <w:bookmarkStart w:id="43" w:name="_Toc161272099"/>
+      <w:bookmarkStart w:id="43" w:name="_Toc168829902"/>
       <w:r>
         <w:rPr>
           <w:lang w:val="sr-Cyrl-RS"/>
@@ -8641,7 +8656,7 @@
         </w:rPr>
       </w:pPr>
       <w:bookmarkStart w:id="44" w:name="_Toc161268045"/>
-      <w:bookmarkStart w:id="45" w:name="_Toc161272100"/>
+      <w:bookmarkStart w:id="45" w:name="_Toc168829903"/>
       <w:r>
         <w:rPr>
           <w:lang w:val="sr-Cyrl-RS"/>
@@ -8652,7 +8667,19 @@
         <w:rPr>
           <w:lang w:val="sr-Cyrl-RS"/>
         </w:rPr>
-        <w:t>– унета лозинка не садржи ниједну цифру</w:t>
+        <w:t xml:space="preserve">– унета лозинка садржи </w:t>
+      </w:r>
+      <w:r>
+        <w:rPr>
+          <w:lang w:val="sr-Cyrl-RS"/>
+        </w:rPr>
+        <w:t>само</w:t>
+      </w:r>
+      <w:r>
+        <w:rPr>
+          <w:lang w:val="sr-Cyrl-RS"/>
+        </w:rPr>
+        <w:t xml:space="preserve"> цифру</w:t>
       </w:r>
       <w:bookmarkEnd w:id="44"/>
       <w:bookmarkEnd w:id="45"/>
@@ -8723,7 +8750,31 @@
         <w:rPr>
           <w:lang w:val="sr-Cyrl-RS"/>
         </w:rPr>
-        <w:t xml:space="preserve">: корисничко име, лозинку и потврду лозинке, респективно, у за то предвиђена поља, али унета лозинка не садржи ниједну цифру. Након тога </w:t>
+        <w:t xml:space="preserve">: корисничко име, лозинку и потврду лозинке, респективно, у за то предвиђена поља, али унета лозинка садржи </w:t>
+      </w:r>
+      <w:r>
+        <w:rPr>
+          <w:lang w:val="sr-Cyrl-RS"/>
+        </w:rPr>
+        <w:t>само</w:t>
+      </w:r>
+      <w:r>
+        <w:rPr>
+          <w:lang w:val="sr-Cyrl-RS"/>
+        </w:rPr>
+        <w:t xml:space="preserve"> цифр</w:t>
+      </w:r>
+      <w:r>
+        <w:rPr>
+          <w:lang w:val="sr-Cyrl-RS"/>
+        </w:rPr>
+        <w:t>е</w:t>
+      </w:r>
+      <w:r>
+        <w:rPr>
+          <w:lang w:val="sr-Cyrl-RS"/>
+        </w:rPr>
+        <w:t xml:space="preserve">. Након тога </w:t>
       </w:r>
       <w:r>
         <w:rPr>
@@ -8787,7 +8838,7 @@
         </w:rPr>
       </w:pPr>
       <w:bookmarkStart w:id="46" w:name="_Toc161268046"/>
-      <w:bookmarkStart w:id="47" w:name="_Toc161272101"/>
+      <w:bookmarkStart w:id="47" w:name="_Toc168829904"/>
       <w:r>
         <w:rPr>
           <w:lang w:val="sr-Cyrl-RS"/>
@@ -8798,7 +8849,19 @@
         <w:rPr>
           <w:lang w:val="sr-Cyrl-RS"/>
         </w:rPr>
-        <w:t>– унета лозинка има мање од 7 карактера</w:t>
+        <w:t xml:space="preserve">– унета лозинка има мање од </w:t>
+      </w:r>
+      <w:r>
+        <w:rPr>
+          <w:lang w:val="sr-Cyrl-RS"/>
+        </w:rPr>
+        <w:t>8</w:t>
+      </w:r>
+      <w:r>
+        <w:rPr>
+          <w:lang w:val="sr-Cyrl-RS"/>
+        </w:rPr>
+        <w:t xml:space="preserve"> карактера</w:t>
       </w:r>
       <w:bookmarkEnd w:id="46"/>
       <w:bookmarkEnd w:id="47"/>
@@ -8875,7 +8938,19 @@
         <w:rPr>
           <w:lang w:val="sr-Cyrl-RS"/>
         </w:rPr>
-        <w:t xml:space="preserve">: корисничко име, лозинку и потврду лозинке, респективно, у за то предвиђена поља, али унета лозинка има мање од 7 карактера. Након тога </w:t>
+        <w:t xml:space="preserve">: корисничко име, лозинку и потврду лозинке, респективно, у за то предвиђена поља, али унета лозинка има мање од </w:t>
+      </w:r>
+      <w:r>
+        <w:rPr>
+          <w:lang w:val="sr-Cyrl-RS"/>
+        </w:rPr>
+        <w:t>8</w:t>
+      </w:r>
+      <w:r>
+        <w:rPr>
+          <w:lang w:val="sr-Cyrl-RS"/>
+        </w:rPr>
+        <w:t xml:space="preserve"> карактера. Након тога </w:t>
       </w:r>
       <w:r>
         <w:rPr>
@@ -8939,7 +9014,7 @@
         </w:rPr>
       </w:pPr>
       <w:bookmarkStart w:id="48" w:name="_Toc161268047"/>
-      <w:bookmarkStart w:id="49" w:name="_Toc161272102"/>
+      <w:bookmarkStart w:id="49" w:name="_Toc168829905"/>
       <w:r>
         <w:rPr>
           <w:lang w:val="sr-Cyrl-RS"/>
@@ -8950,9 +9025,15 @@
         <w:rPr>
           <w:lang w:val="sr-Cyrl-RS"/>
         </w:rPr>
-        <w:t>– унета лозинка има више од 20 карактера</w:t>
+        <w:t xml:space="preserve">– унета лозинка </w:t>
       </w:r>
       <w:bookmarkEnd w:id="48"/>
+      <w:r>
+        <w:rPr>
+          <w:lang w:val="sr-Cyrl-RS"/>
+        </w:rPr>
+        <w:t>је идентична као корисничко име</w:t>
+      </w:r>
       <w:bookmarkEnd w:id="49"/>
     </w:p>
     <w:p>
@@ -9027,7 +9108,19 @@
         <w:rPr>
           <w:lang w:val="sr-Cyrl-RS"/>
         </w:rPr>
-        <w:t xml:space="preserve">: корисничко име, лозинку и потврду лозинке, респективно, у за то предвиђена поља, али унета лозинка има више од 20 карактера. Након тога </w:t>
+        <w:t xml:space="preserve">: корисничко име, лозинку и потврду лозинке, респективно, у за то предвиђена поља, али унета лозинка </w:t>
+      </w:r>
+      <w:r>
+        <w:rPr>
+          <w:lang w:val="sr-Cyrl-RS"/>
+        </w:rPr>
+        <w:t>је идентична као корисничко име.</w:t>
+      </w:r>
+      <w:r>
+        <w:rPr>
+          <w:lang w:val="sr-Cyrl-RS"/>
+        </w:rPr>
+        <w:t xml:space="preserve"> Након тога </w:t>
       </w:r>
       <w:r>
         <w:rPr>
@@ -9078,7 +9171,7 @@
           <w:lang w:val="sr-Cyrl-RS"/>
         </w:rPr>
       </w:pPr>
-      <w:bookmarkStart w:id="50" w:name="_Toc161272103"/>
+      <w:bookmarkStart w:id="50" w:name="_Toc168829906"/>
       <w:r>
         <w:rPr>
           <w:lang w:val="sr-Cyrl-RS"/>
@@ -9133,7 +9226,7 @@
         </w:rPr>
       </w:pPr>
       <w:bookmarkStart w:id="51" w:name="_Toc161268049"/>
-      <w:bookmarkStart w:id="52" w:name="_Toc161272104"/>
+      <w:bookmarkStart w:id="52" w:name="_Toc168829907"/>
       <w:r>
         <w:rPr>
           <w:lang w:val="sr-Cyrl-RS"/>
@@ -9173,7 +9266,7 @@
           <w:lang w:val="sr-Cyrl-RS"/>
         </w:rPr>
       </w:pPr>
-      <w:bookmarkStart w:id="53" w:name="_Toc161272105"/>
+      <w:bookmarkStart w:id="53" w:name="_Toc168829908"/>
       <w:r>
         <w:rPr>
           <w:lang w:val="sr-Cyrl-RS"/>
@@ -9214,7 +9307,7 @@
           <w:lang w:val="sr-Cyrl-RS"/>
         </w:rPr>
       </w:pPr>
-      <w:bookmarkStart w:id="54" w:name="_Toc161272106"/>
+      <w:bookmarkStart w:id="54" w:name="_Toc168829909"/>
       <w:r>
         <w:rPr>
           <w:lang w:val="sr-Cyrl-RS"/>
@@ -9250,7 +9343,7 @@
           <w:lang w:val="sr-Cyrl-RS"/>
         </w:rPr>
       </w:pPr>
-      <w:bookmarkStart w:id="55" w:name="_Toc161272107"/>
+      <w:bookmarkStart w:id="55" w:name="_Toc168829910"/>
       <w:r>
         <w:rPr>
           <w:lang w:val="sr-Cyrl-RS"/>
@@ -9315,7 +9408,7 @@
           <w:lang w:val="sr-Cyrl-RS"/>
         </w:rPr>
       </w:pPr>
-      <w:bookmarkStart w:id="56" w:name="_Toc161272108"/>
+      <w:bookmarkStart w:id="56" w:name="_Toc168829911"/>
       <w:r>
         <w:rPr>
           <w:lang w:val="sr-Cyrl-RS"/>
@@ -9346,7 +9439,7 @@
           <w:lang w:val="sr-Cyrl-RS"/>
         </w:rPr>
       </w:pPr>
-      <w:bookmarkStart w:id="57" w:name="_Toc161272109"/>
+      <w:bookmarkStart w:id="57" w:name="_Toc168829912"/>
       <w:r>
         <w:rPr>
           <w:lang w:val="sr-Cyrl-RS"/>
@@ -9442,7 +9535,7 @@
           <w:lang w:val="sr-Cyrl-RS"/>
         </w:rPr>
       </w:pPr>
-      <w:bookmarkStart w:id="58" w:name="_Toc161272110"/>
+      <w:bookmarkStart w:id="58" w:name="_Toc168829913"/>
       <w:r>
         <w:rPr>
           <w:lang w:val="sr-Cyrl-RS"/>
@@ -9463,7 +9556,7 @@
           <w:lang w:val="sr-Cyrl-RS"/>
         </w:rPr>
       </w:pPr>
-      <w:bookmarkStart w:id="59" w:name="_Toc161272111"/>
+      <w:bookmarkStart w:id="59" w:name="_Toc168829914"/>
       <w:r>
         <w:rPr>
           <w:lang w:val="sr-Cyrl-RS"/>
@@ -9700,7 +9793,7 @@
           <w:lang w:val="sr-Cyrl-RS"/>
         </w:rPr>
       </w:pPr>
-      <w:bookmarkStart w:id="60" w:name="_Toc161272112"/>
+      <w:bookmarkStart w:id="60" w:name="_Toc168829915"/>
       <w:r>
         <w:rPr>
           <w:lang w:val="sr-Cyrl-RS"/>
@@ -9741,7 +9834,7 @@
           <w:lang w:val="sr-Cyrl-RS"/>
         </w:rPr>
       </w:pPr>
-      <w:bookmarkStart w:id="61" w:name="_Toc161272113"/>
+      <w:bookmarkStart w:id="61" w:name="_Toc168829916"/>
       <w:r>
         <w:rPr>
           <w:lang w:val="sr-Cyrl-RS"/>
@@ -9819,7 +9912,7 @@
           <w:lang w:val="sr-Cyrl-RS"/>
         </w:rPr>
       </w:pPr>
-      <w:bookmarkStart w:id="62" w:name="_Toc161272114"/>
+      <w:bookmarkStart w:id="62" w:name="_Toc168829917"/>
       <w:r>
         <w:rPr>
           <w:lang w:val="sr-Cyrl-RS"/>
@@ -9920,7 +10013,7 @@
           <w:lang w:val="sr-Cyrl-RS"/>
         </w:rPr>
       </w:pPr>
-      <w:bookmarkStart w:id="63" w:name="_Toc161272115"/>
+      <w:bookmarkStart w:id="63" w:name="_Toc168829918"/>
       <w:r>
         <w:rPr>
           <w:lang w:val="sr-Cyrl-RS"/>
@@ -9969,7 +10062,7 @@
           <w:lang w:val="sr-Cyrl-RS"/>
         </w:rPr>
       </w:pPr>
-      <w:bookmarkStart w:id="64" w:name="_Toc161272116"/>
+      <w:bookmarkStart w:id="64" w:name="_Toc168829919"/>
       <w:r>
         <w:rPr>
           <w:lang w:val="sr-Cyrl-RS"/>
@@ -10065,7 +10158,7 @@
           <w:lang w:val="sr-Cyrl-RS"/>
         </w:rPr>
       </w:pPr>
-      <w:bookmarkStart w:id="65" w:name="_Toc161272117"/>
+      <w:bookmarkStart w:id="65" w:name="_Toc168829920"/>
       <w:r>
         <w:rPr>
           <w:lang w:val="sr-Cyrl-RS"/>
@@ -10086,7 +10179,7 @@
           <w:lang w:val="sr-Cyrl-RS"/>
         </w:rPr>
       </w:pPr>
-      <w:bookmarkStart w:id="66" w:name="_Toc161272118"/>
+      <w:bookmarkStart w:id="66" w:name="_Toc168829921"/>
       <w:r>
         <w:rPr>
           <w:lang w:val="sr-Cyrl-RS"/>
@@ -10134,7 +10227,7 @@
           <w:lang w:val="sr-Cyrl-RS"/>
         </w:rPr>
       </w:pPr>
-      <w:bookmarkStart w:id="67" w:name="_Toc161272119"/>
+      <w:bookmarkStart w:id="67" w:name="_Toc168829922"/>
       <w:r>
         <w:rPr>
           <w:lang w:val="sr-Cyrl-RS"/>
@@ -10172,7 +10265,7 @@
           <w:lang w:val="sr-Cyrl-RS"/>
         </w:rPr>
       </w:pPr>
-      <w:bookmarkStart w:id="68" w:name="_Toc161272120"/>
+      <w:bookmarkStart w:id="68" w:name="_Toc168829923"/>
       <w:r>
         <w:rPr>
           <w:lang w:val="sr-Cyrl-RS"/>
@@ -10213,7 +10306,7 @@
           <w:lang w:val="sr-Cyrl-RS"/>
         </w:rPr>
       </w:pPr>
-      <w:bookmarkStart w:id="69" w:name="_Toc161272121"/>
+      <w:bookmarkStart w:id="69" w:name="_Toc168829924"/>
       <w:r>
         <w:rPr>
           <w:lang w:val="sr-Cyrl-RS"/>
@@ -10249,7 +10342,7 @@
           <w:lang w:val="sr-Cyrl-RS"/>
         </w:rPr>
       </w:pPr>
-      <w:bookmarkStart w:id="70" w:name="_Toc161272122"/>
+      <w:bookmarkStart w:id="70" w:name="_Toc168829925"/>
       <w:r>
         <w:rPr>
           <w:lang w:val="sr-Cyrl-RS"/>
@@ -10350,7 +10443,7 @@
           <w:lang w:val="sr-Cyrl-RS"/>
         </w:rPr>
       </w:pPr>
-      <w:bookmarkStart w:id="71" w:name="_Toc161272123"/>
+      <w:bookmarkStart w:id="71" w:name="_Toc168829926"/>
       <w:r>
         <w:rPr>
           <w:lang w:val="sr-Cyrl-RS"/>
@@ -10381,7 +10474,7 @@
           <w:lang w:val="sr-Cyrl-RS"/>
         </w:rPr>
       </w:pPr>
-      <w:bookmarkStart w:id="72" w:name="_Toc161272124"/>
+      <w:bookmarkStart w:id="72" w:name="_Toc168829927"/>
       <w:r>
         <w:rPr>
           <w:lang w:val="sr-Cyrl-RS"/>
@@ -10477,7 +10570,7 @@
           <w:lang w:val="sr-Cyrl-RS"/>
         </w:rPr>
       </w:pPr>
-      <w:bookmarkStart w:id="73" w:name="_Toc161272125"/>
+      <w:bookmarkStart w:id="73" w:name="_Toc168829928"/>
       <w:r>
         <w:rPr>
           <w:lang w:val="sr-Cyrl-RS"/>
@@ -10498,7 +10591,7 @@
           <w:lang w:val="sr-Cyrl-RS"/>
         </w:rPr>
       </w:pPr>
-      <w:bookmarkStart w:id="74" w:name="_Toc161272126"/>
+      <w:bookmarkStart w:id="74" w:name="_Toc168829929"/>
       <w:r>
         <w:rPr>
           <w:lang w:val="sr-Cyrl-RS"/>
@@ -10747,7 +10840,7 @@
           <w:lang w:val="sr-Cyrl-RS"/>
         </w:rPr>
       </w:pPr>
-      <w:bookmarkStart w:id="75" w:name="_Toc161272127"/>
+      <w:bookmarkStart w:id="75" w:name="_Toc168829930"/>
       <w:r>
         <w:rPr>
           <w:lang w:val="sr-Cyrl-RS"/>
@@ -10788,7 +10881,7 @@
           <w:lang w:val="sr-Cyrl-RS"/>
         </w:rPr>
       </w:pPr>
-      <w:bookmarkStart w:id="76" w:name="_Toc161272128"/>
+      <w:bookmarkStart w:id="76" w:name="_Toc168829931"/>
       <w:r>
         <w:rPr>
           <w:lang w:val="sr-Cyrl-RS"/>
@@ -10866,7 +10959,7 @@
           <w:lang w:val="sr-Cyrl-RS"/>
         </w:rPr>
       </w:pPr>
-      <w:bookmarkStart w:id="77" w:name="_Toc161272129"/>
+      <w:bookmarkStart w:id="77" w:name="_Toc168829932"/>
       <w:r>
         <w:rPr>
           <w:lang w:val="sr-Cyrl-RS"/>
@@ -10964,7 +11057,7 @@
           <w:lang w:val="sr-Cyrl-RS"/>
         </w:rPr>
       </w:pPr>
-      <w:bookmarkStart w:id="78" w:name="_Toc161272130"/>
+      <w:bookmarkStart w:id="78" w:name="_Toc168829933"/>
       <w:r>
         <w:rPr>
           <w:lang w:val="sr-Cyrl-RS"/>
@@ -11001,7 +11094,7 @@
           <w:lang w:val="sr-Cyrl-RS"/>
         </w:rPr>
       </w:pPr>
-      <w:bookmarkStart w:id="79" w:name="_Toc161272131"/>
+      <w:bookmarkStart w:id="79" w:name="_Toc168829934"/>
       <w:r>
         <w:rPr>
           <w:lang w:val="sr-Cyrl-RS"/>
@@ -11115,7 +11208,7 @@
           <w:lang w:val="sr-Cyrl-RS"/>
         </w:rPr>
       </w:pPr>
-      <w:bookmarkStart w:id="80" w:name="_Toc161272132"/>
+      <w:bookmarkStart w:id="80" w:name="_Toc168829935"/>
       <w:r>
         <w:rPr>
           <w:lang w:val="sr-Cyrl-RS"/>
@@ -11136,7 +11229,7 @@
           <w:lang w:val="sr-Cyrl-RS"/>
         </w:rPr>
       </w:pPr>
-      <w:bookmarkStart w:id="81" w:name="_Toc161272133"/>
+      <w:bookmarkStart w:id="81" w:name="_Toc168829936"/>
       <w:r>
         <w:rPr>
           <w:lang w:val="sr-Cyrl-RS"/>
@@ -11226,7 +11319,7 @@
           <w:lang w:val="sr-Cyrl-RS"/>
         </w:rPr>
       </w:pPr>
-      <w:bookmarkStart w:id="82" w:name="_Toc161272134"/>
+      <w:bookmarkStart w:id="82" w:name="_Toc168829937"/>
       <w:r>
         <w:rPr>
           <w:lang w:val="sr-Cyrl-RS"/>
@@ -11342,7 +11435,7 @@
           <w:lang w:val="sr-Cyrl-RS"/>
         </w:rPr>
       </w:pPr>
-      <w:bookmarkStart w:id="83" w:name="_Toc161272135"/>
+      <w:bookmarkStart w:id="83" w:name="_Toc168829938"/>
       <w:r>
         <w:rPr>
           <w:lang w:val="sr-Cyrl-RS"/>
@@ -11383,7 +11476,7 @@
           <w:lang w:val="sr-Cyrl-RS"/>
         </w:rPr>
       </w:pPr>
-      <w:bookmarkStart w:id="84" w:name="_Toc161272136"/>
+      <w:bookmarkStart w:id="84" w:name="_Toc168829939"/>
       <w:r>
         <w:rPr>
           <w:lang w:val="sr-Cyrl-RS"/>
@@ -11419,7 +11512,7 @@
           <w:lang w:val="sr-Cyrl-RS"/>
         </w:rPr>
       </w:pPr>
-      <w:bookmarkStart w:id="85" w:name="_Toc161272137"/>
+      <w:bookmarkStart w:id="85" w:name="_Toc168829940"/>
       <w:r>
         <w:rPr>
           <w:lang w:val="sr-Cyrl-RS"/>
@@ -11493,7 +11586,7 @@
 </file>
 
 <file path=word/endnotes.xml><?xml version="1.0" encoding="utf-8"?>
-<w:endnotes xmlns:wpc="http://schemas.microsoft.com/office/word/2010/wordprocessingCanvas" xmlns:cx="http://schemas.microsoft.com/office/drawing/2014/chartex" xmlns:cx1="http://schemas.microsoft.com/office/drawing/2015/9/8/chartex" xmlns:cx2="http://schemas.microsoft.com/office/drawing/2015/10/21/chartex" xmlns:cx3="http://schemas.microsoft.com/office/drawing/2016/5/9/chartex" xmlns:cx4="http://schemas.microsoft.com/office/drawing/2016/5/10/chartex" xmlns:cx5="http://schemas.microsoft.com/office/drawing/2016/5/11/chartex" xmlns:cx6="http://schemas.microsoft.com/office/drawing/2016/5/12/chartex" xmlns:cx7="http://schemas.microsoft.com/office/drawing/2016/5/13/chartex" xmlns:cx8="http://schemas.microsoft.com/office/drawing/2016/5/14/chartex" xmlns:mc="http://schemas.openxmlformats.org/markup-compatibility/2006" xmlns:aink="http://schemas.microsoft.com/office/drawing/2016/ink" xmlns:am3d="http://schemas.microsoft.com/office/drawing/2017/model3d" xmlns:o="urn:schemas-microsoft-com:office:office" xmlns:oel="http://schemas.microsoft.com/office/2019/extlst" xmlns:r="http://schemas.openxmlformats.org/officeDocument/2006/relationships" xmlns:m="http://schemas.openxmlformats.org/officeDocument/2006/math" xmlns:v="urn:schemas-microsoft-com:vml" xmlns:wp14="http://schemas.microsoft.com/office/word/2010/wordprocessingDrawing" xmlns:wp="http://schemas.openxmlformats.org/drawingml/2006/wordprocessingDrawing" xmlns:w10="urn:schemas-microsoft-com:office:word" xmlns:w="http://schemas.openxmlformats.org/wordprocessingml/2006/main" xmlns:w14="http://schemas.microsoft.com/office/word/2010/wordml" xmlns:w15="http://schemas.microsoft.com/office/word/2012/wordml" xmlns:w16cex="http://schemas.microsoft.com/office/word/2018/wordml/cex" xmlns:w16cid="http://schemas.microsoft.com/office/word/2016/wordml/cid" xmlns:w16="http://schemas.microsoft.com/office/word/2018/wordml" xmlns:w16sdtdh="http://schemas.microsoft.com/office/word/2020/wordml/sdtdatahash" xmlns:w16se="http://schemas.microsoft.com/office/word/2015/wordml/symex" xmlns:wpg="http://schemas.microsoft.com/office/word/2010/wordprocessingGroup" xmlns:wpi="http://schemas.microsoft.com/office/word/2010/wordprocessingInk" xmlns:wne="http://schemas.microsoft.com/office/word/2006/wordml" xmlns:wps="http://schemas.microsoft.com/office/word/2010/wordprocessingShape" mc:Ignorable="w14 w15 w16se w16cid w16 w16cex w16sdtdh wp14">
+<w:endnotes xmlns:wpc="http://schemas.microsoft.com/office/word/2010/wordprocessingCanvas" xmlns:cx="http://schemas.microsoft.com/office/drawing/2014/chartex" xmlns:cx1="http://schemas.microsoft.com/office/drawing/2015/9/8/chartex" xmlns:cx2="http://schemas.microsoft.com/office/drawing/2015/10/21/chartex" xmlns:cx3="http://schemas.microsoft.com/office/drawing/2016/5/9/chartex" xmlns:cx4="http://schemas.microsoft.com/office/drawing/2016/5/10/chartex" xmlns:cx5="http://schemas.microsoft.com/office/drawing/2016/5/11/chartex" xmlns:cx6="http://schemas.microsoft.com/office/drawing/2016/5/12/chartex" xmlns:cx7="http://schemas.microsoft.com/office/drawing/2016/5/13/chartex" xmlns:cx8="http://schemas.microsoft.com/office/drawing/2016/5/14/chartex" xmlns:mc="http://schemas.openxmlformats.org/markup-compatibility/2006" xmlns:aink="http://schemas.microsoft.com/office/drawing/2016/ink" xmlns:am3d="http://schemas.microsoft.com/office/drawing/2017/model3d" xmlns:o="urn:schemas-microsoft-com:office:office" xmlns:oel="http://schemas.microsoft.com/office/2019/extlst" xmlns:r="http://schemas.openxmlformats.org/officeDocument/2006/relationships" xmlns:m="http://schemas.openxmlformats.org/officeDocument/2006/math" xmlns:v="urn:schemas-microsoft-com:vml" xmlns:wp14="http://schemas.microsoft.com/office/word/2010/wordprocessingDrawing" xmlns:wp="http://schemas.openxmlformats.org/drawingml/2006/wordprocessingDrawing" xmlns:w10="urn:schemas-microsoft-com:office:word" xmlns:w="http://schemas.openxmlformats.org/wordprocessingml/2006/main" xmlns:w14="http://schemas.microsoft.com/office/word/2010/wordml" xmlns:w15="http://schemas.microsoft.com/office/word/2012/wordml" xmlns:w16cex="http://schemas.microsoft.com/office/word/2018/wordml/cex" xmlns:w16cid="http://schemas.microsoft.com/office/word/2016/wordml/cid" xmlns:w16="http://schemas.microsoft.com/office/word/2018/wordml" xmlns:w16du="http://schemas.microsoft.com/office/word/2023/wordml/word16du" xmlns:w16sdtdh="http://schemas.microsoft.com/office/word/2020/wordml/sdtdatahash" xmlns:w16se="http://schemas.microsoft.com/office/word/2015/wordml/symex" xmlns:wpg="http://schemas.microsoft.com/office/word/2010/wordprocessingGroup" xmlns:wpi="http://schemas.microsoft.com/office/word/2010/wordprocessingInk" xmlns:wne="http://schemas.microsoft.com/office/word/2006/wordml" xmlns:wps="http://schemas.microsoft.com/office/word/2010/wordprocessingShape" mc:Ignorable="w14 w15 w16se w16cid w16 w16cex w16sdtdh w16du wp14">
   <w:endnote w:type="separator" w:id="-1">
     <w:p>
       <w:pPr>
@@ -11518,7 +11611,7 @@
 </file>
 
 <file path=word/footer1.xml><?xml version="1.0" encoding="utf-8"?>
-<w:ftr xmlns:wpc="http://schemas.microsoft.com/office/word/2010/wordprocessingCanvas" xmlns:cx="http://schemas.microsoft.com/office/drawing/2014/chartex" xmlns:cx1="http://schemas.microsoft.com/office/drawing/2015/9/8/chartex" xmlns:cx2="http://schemas.microsoft.com/office/drawing/2015/10/21/chartex" xmlns:cx3="http://schemas.microsoft.com/office/drawing/2016/5/9/chartex" xmlns:cx4="http://schemas.microsoft.com/office/drawing/2016/5/10/chartex" xmlns:cx5="http://schemas.microsoft.com/office/drawing/2016/5/11/chartex" xmlns:cx6="http://schemas.microsoft.com/office/drawing/2016/5/12/chartex" xmlns:cx7="http://schemas.microsoft.com/office/drawing/2016/5/13/chartex" xmlns:cx8="http://schemas.microsoft.com/office/drawing/2016/5/14/chartex" xmlns:mc="http://schemas.openxmlformats.org/markup-compatibility/2006" xmlns:aink="http://schemas.microsoft.com/office/drawing/2016/ink" xmlns:am3d="http://schemas.microsoft.com/office/drawing/2017/model3d" xmlns:o="urn:schemas-microsoft-com:office:office" xmlns:oel="http://schemas.microsoft.com/office/2019/extlst" xmlns:r="http://schemas.openxmlformats.org/officeDocument/2006/relationships" xmlns:m="http://schemas.openxmlformats.org/officeDocument/2006/math" xmlns:v="urn:schemas-microsoft-com:vml" xmlns:wp14="http://schemas.microsoft.com/office/word/2010/wordprocessingDrawing" xmlns:wp="http://schemas.openxmlformats.org/drawingml/2006/wordprocessingDrawing" xmlns:w10="urn:schemas-microsoft-com:office:word" xmlns:w="http://schemas.openxmlformats.org/wordprocessingml/2006/main" xmlns:w14="http://schemas.microsoft.com/office/word/2010/wordml" xmlns:w15="http://schemas.microsoft.com/office/word/2012/wordml" xmlns:w16cex="http://schemas.microsoft.com/office/word/2018/wordml/cex" xmlns:w16cid="http://schemas.microsoft.com/office/word/2016/wordml/cid" xmlns:w16="http://schemas.microsoft.com/office/word/2018/wordml" xmlns:w16sdtdh="http://schemas.microsoft.com/office/word/2020/wordml/sdtdatahash" xmlns:w16se="http://schemas.microsoft.com/office/word/2015/wordml/symex" xmlns:wpg="http://schemas.microsoft.com/office/word/2010/wordprocessingGroup" xmlns:wpi="http://schemas.microsoft.com/office/word/2010/wordprocessingInk" xmlns:wne="http://schemas.microsoft.com/office/word/2006/wordml" xmlns:wps="http://schemas.microsoft.com/office/word/2010/wordprocessingShape" mc:Ignorable="w14 w15 w16se w16cid w16 w16cex w16sdtdh wp14">
+<w:ftr xmlns:wpc="http://schemas.microsoft.com/office/word/2010/wordprocessingCanvas" xmlns:cx="http://schemas.microsoft.com/office/drawing/2014/chartex" xmlns:cx1="http://schemas.microsoft.com/office/drawing/2015/9/8/chartex" xmlns:cx2="http://schemas.microsoft.com/office/drawing/2015/10/21/chartex" xmlns:cx3="http://schemas.microsoft.com/office/drawing/2016/5/9/chartex" xmlns:cx4="http://schemas.microsoft.com/office/drawing/2016/5/10/chartex" xmlns:cx5="http://schemas.microsoft.com/office/drawing/2016/5/11/chartex" xmlns:cx6="http://schemas.microsoft.com/office/drawing/2016/5/12/chartex" xmlns:cx7="http://schemas.microsoft.com/office/drawing/2016/5/13/chartex" xmlns:cx8="http://schemas.microsoft.com/office/drawing/2016/5/14/chartex" xmlns:mc="http://schemas.openxmlformats.org/markup-compatibility/2006" xmlns:aink="http://schemas.microsoft.com/office/drawing/2016/ink" xmlns:am3d="http://schemas.microsoft.com/office/drawing/2017/model3d" xmlns:o="urn:schemas-microsoft-com:office:office" xmlns:oel="http://schemas.microsoft.com/office/2019/extlst" xmlns:r="http://schemas.openxmlformats.org/officeDocument/2006/relationships" xmlns:m="http://schemas.openxmlformats.org/officeDocument/2006/math" xmlns:v="urn:schemas-microsoft-com:vml" xmlns:wp14="http://schemas.microsoft.com/office/word/2010/wordprocessingDrawing" xmlns:wp="http://schemas.openxmlformats.org/drawingml/2006/wordprocessingDrawing" xmlns:w10="urn:schemas-microsoft-com:office:word" xmlns:w="http://schemas.openxmlformats.org/wordprocessingml/2006/main" xmlns:w14="http://schemas.microsoft.com/office/word/2010/wordml" xmlns:w15="http://schemas.microsoft.com/office/word/2012/wordml" xmlns:w16cex="http://schemas.microsoft.com/office/word/2018/wordml/cex" xmlns:w16cid="http://schemas.microsoft.com/office/word/2016/wordml/cid" xmlns:w16="http://schemas.microsoft.com/office/word/2018/wordml" xmlns:w16du="http://schemas.microsoft.com/office/word/2023/wordml/word16du" xmlns:w16sdtdh="http://schemas.microsoft.com/office/word/2020/wordml/sdtdatahash" xmlns:w16se="http://schemas.microsoft.com/office/word/2015/wordml/symex" xmlns:wpg="http://schemas.microsoft.com/office/word/2010/wordprocessingGroup" xmlns:wpi="http://schemas.microsoft.com/office/word/2010/wordprocessingInk" xmlns:wne="http://schemas.microsoft.com/office/word/2006/wordml" xmlns:wps="http://schemas.microsoft.com/office/word/2010/wordprocessingShape" mc:Ignorable="w14 w15 w16se w16cid w16 w16cex w16sdtdh w16du wp14">
   <w:sdt>
     <w:sdtPr>
       <w:id w:val="423077577"/>
@@ -11572,7 +11665,7 @@
 </file>
 
 <file path=word/footnotes.xml><?xml version="1.0" encoding="utf-8"?>
-<w:footnotes xmlns:wpc="http://schemas.microsoft.com/office/word/2010/wordprocessingCanvas" xmlns:cx="http://schemas.microsoft.com/office/drawing/2014/chartex" xmlns:cx1="http://schemas.microsoft.com/office/drawing/2015/9/8/chartex" xmlns:cx2="http://schemas.microsoft.com/office/drawing/2015/10/21/chartex" xmlns:cx3="http://schemas.microsoft.com/office/drawing/2016/5/9/chartex" xmlns:cx4="http://schemas.microsoft.com/office/drawing/2016/5/10/chartex" xmlns:cx5="http://schemas.microsoft.com/office/drawing/2016/5/11/chartex" xmlns:cx6="http://schemas.microsoft.com/office/drawing/2016/5/12/chartex" xmlns:cx7="http://schemas.microsoft.com/office/drawing/2016/5/13/chartex" xmlns:cx8="http://schemas.microsoft.com/office/drawing/2016/5/14/chartex" xmlns:mc="http://schemas.openxmlformats.org/markup-compatibility/2006" xmlns:aink="http://schemas.microsoft.com/office/drawing/2016/ink" xmlns:am3d="http://schemas.microsoft.com/office/drawing/2017/model3d" xmlns:o="urn:schemas-microsoft-com:office:office" xmlns:oel="http://schemas.microsoft.com/office/2019/extlst" xmlns:r="http://schemas.openxmlformats.org/officeDocument/2006/relationships" xmlns:m="http://schemas.openxmlformats.org/officeDocument/2006/math" xmlns:v="urn:schemas-microsoft-com:vml" xmlns:wp14="http://schemas.microsoft.com/office/word/2010/wordprocessingDrawing" xmlns:wp="http://schemas.openxmlformats.org/drawingml/2006/wordprocessingDrawing" xmlns:w10="urn:schemas-microsoft-com:office:word" xmlns:w="http://schemas.openxmlformats.org/wordprocessingml/2006/main" xmlns:w14="http://schemas.microsoft.com/office/word/2010/wordml" xmlns:w15="http://schemas.microsoft.com/office/word/2012/wordml" xmlns:w16cex="http://schemas.microsoft.com/office/word/2018/wordml/cex" xmlns:w16cid="http://schemas.microsoft.com/office/word/2016/wordml/cid" xmlns:w16="http://schemas.microsoft.com/office/word/2018/wordml" xmlns:w16sdtdh="http://schemas.microsoft.com/office/word/2020/wordml/sdtdatahash" xmlns:w16se="http://schemas.microsoft.com/office/word/2015/wordml/symex" xmlns:wpg="http://schemas.microsoft.com/office/word/2010/wordprocessingGroup" xmlns:wpi="http://schemas.microsoft.com/office/word/2010/wordprocessingInk" xmlns:wne="http://schemas.microsoft.com/office/word/2006/wordml" xmlns:wps="http://schemas.microsoft.com/office/word/2010/wordprocessingShape" mc:Ignorable="w14 w15 w16se w16cid w16 w16cex w16sdtdh wp14">
+<w:footnotes xmlns:wpc="http://schemas.microsoft.com/office/word/2010/wordprocessingCanvas" xmlns:cx="http://schemas.microsoft.com/office/drawing/2014/chartex" xmlns:cx1="http://schemas.microsoft.com/office/drawing/2015/9/8/chartex" xmlns:cx2="http://schemas.microsoft.com/office/drawing/2015/10/21/chartex" xmlns:cx3="http://schemas.microsoft.com/office/drawing/2016/5/9/chartex" xmlns:cx4="http://schemas.microsoft.com/office/drawing/2016/5/10/chartex" xmlns:cx5="http://schemas.microsoft.com/office/drawing/2016/5/11/chartex" xmlns:cx6="http://schemas.microsoft.com/office/drawing/2016/5/12/chartex" xmlns:cx7="http://schemas.microsoft.com/office/drawing/2016/5/13/chartex" xmlns:cx8="http://schemas.microsoft.com/office/drawing/2016/5/14/chartex" xmlns:mc="http://schemas.openxmlformats.org/markup-compatibility/2006" xmlns:aink="http://schemas.microsoft.com/office/drawing/2016/ink" xmlns:am3d="http://schemas.microsoft.com/office/drawing/2017/model3d" xmlns:o="urn:schemas-microsoft-com:office:office" xmlns:oel="http://schemas.microsoft.com/office/2019/extlst" xmlns:r="http://schemas.openxmlformats.org/officeDocument/2006/relationships" xmlns:m="http://schemas.openxmlformats.org/officeDocument/2006/math" xmlns:v="urn:schemas-microsoft-com:vml" xmlns:wp14="http://schemas.microsoft.com/office/word/2010/wordprocessingDrawing" xmlns:wp="http://schemas.openxmlformats.org/drawingml/2006/wordprocessingDrawing" xmlns:w10="urn:schemas-microsoft-com:office:word" xmlns:w="http://schemas.openxmlformats.org/wordprocessingml/2006/main" xmlns:w14="http://schemas.microsoft.com/office/word/2010/wordml" xmlns:w15="http://schemas.microsoft.com/office/word/2012/wordml" xmlns:w16cex="http://schemas.microsoft.com/office/word/2018/wordml/cex" xmlns:w16cid="http://schemas.microsoft.com/office/word/2016/wordml/cid" xmlns:w16="http://schemas.microsoft.com/office/word/2018/wordml" xmlns:w16du="http://schemas.microsoft.com/office/word/2023/wordml/word16du" xmlns:w16sdtdh="http://schemas.microsoft.com/office/word/2020/wordml/sdtdatahash" xmlns:w16se="http://schemas.microsoft.com/office/word/2015/wordml/symex" xmlns:wpg="http://schemas.microsoft.com/office/word/2010/wordprocessingGroup" xmlns:wpi="http://schemas.microsoft.com/office/word/2010/wordprocessingInk" xmlns:wne="http://schemas.microsoft.com/office/word/2006/wordml" xmlns:wps="http://schemas.microsoft.com/office/word/2010/wordprocessingShape" mc:Ignorable="w14 w15 w16se w16cid w16 w16cex w16sdtdh w16du wp14">
   <w:footnote w:type="separator" w:id="-1">
     <w:p>
       <w:pPr>
@@ -11597,7 +11690,7 @@
 </file>
 
 <file path=word/header1.xml><?xml version="1.0" encoding="utf-8"?>
-<w:hdr xmlns:wpc="http://schemas.microsoft.com/office/word/2010/wordprocessingCanvas" xmlns:cx="http://schemas.microsoft.com/office/drawing/2014/chartex" xmlns:cx1="http://schemas.microsoft.com/office/drawing/2015/9/8/chartex" xmlns:cx2="http://schemas.microsoft.com/office/drawing/2015/10/21/chartex" xmlns:cx3="http://schemas.microsoft.com/office/drawing/2016/5/9/chartex" xmlns:cx4="http://schemas.microsoft.com/office/drawing/2016/5/10/chartex" xmlns:cx5="http://schemas.microsoft.com/office/drawing/2016/5/11/chartex" xmlns:cx6="http://schemas.microsoft.com/office/drawing/2016/5/12/chartex" xmlns:cx7="http://schemas.microsoft.com/office/drawing/2016/5/13/chartex" xmlns:cx8="http://schemas.microsoft.com/office/drawing/2016/5/14/chartex" xmlns:mc="http://schemas.openxmlformats.org/markup-compatibility/2006" xmlns:aink="http://schemas.microsoft.com/office/drawing/2016/ink" xmlns:am3d="http://schemas.microsoft.com/office/drawing/2017/model3d" xmlns:o="urn:schemas-microsoft-com:office:office" xmlns:oel="http://schemas.microsoft.com/office/2019/extlst" xmlns:r="http://schemas.openxmlformats.org/officeDocument/2006/relationships" xmlns:m="http://schemas.openxmlformats.org/officeDocument/2006/math" xmlns:v="urn:schemas-microsoft-com:vml" xmlns:wp14="http://schemas.microsoft.com/office/word/2010/wordprocessingDrawing" xmlns:wp="http://schemas.openxmlformats.org/drawingml/2006/wordprocessingDrawing" xmlns:w10="urn:schemas-microsoft-com:office:word" xmlns:w="http://schemas.openxmlformats.org/wordprocessingml/2006/main" xmlns:w14="http://schemas.microsoft.com/office/word/2010/wordml" xmlns:w15="http://schemas.microsoft.com/office/word/2012/wordml" xmlns:w16cex="http://schemas.microsoft.com/office/word/2018/wordml/cex" xmlns:w16cid="http://schemas.microsoft.com/office/word/2016/wordml/cid" xmlns:w16="http://schemas.microsoft.com/office/word/2018/wordml" xmlns:w16sdtdh="http://schemas.microsoft.com/office/word/2020/wordml/sdtdatahash" xmlns:w16se="http://schemas.microsoft.com/office/word/2015/wordml/symex" xmlns:wpg="http://schemas.microsoft.com/office/word/2010/wordprocessingGroup" xmlns:wpi="http://schemas.microsoft.com/office/word/2010/wordprocessingInk" xmlns:wne="http://schemas.microsoft.com/office/word/2006/wordml" xmlns:wps="http://schemas.microsoft.com/office/word/2010/wordprocessingShape" mc:Ignorable="w14 w15 w16se w16cid w16 w16cex w16sdtdh wp14">
+<w:hdr xmlns:wpc="http://schemas.microsoft.com/office/word/2010/wordprocessingCanvas" xmlns:cx="http://schemas.microsoft.com/office/drawing/2014/chartex" xmlns:cx1="http://schemas.microsoft.com/office/drawing/2015/9/8/chartex" xmlns:cx2="http://schemas.microsoft.com/office/drawing/2015/10/21/chartex" xmlns:cx3="http://schemas.microsoft.com/office/drawing/2016/5/9/chartex" xmlns:cx4="http://schemas.microsoft.com/office/drawing/2016/5/10/chartex" xmlns:cx5="http://schemas.microsoft.com/office/drawing/2016/5/11/chartex" xmlns:cx6="http://schemas.microsoft.com/office/drawing/2016/5/12/chartex" xmlns:cx7="http://schemas.microsoft.com/office/drawing/2016/5/13/chartex" xmlns:cx8="http://schemas.microsoft.com/office/drawing/2016/5/14/chartex" xmlns:mc="http://schemas.openxmlformats.org/markup-compatibility/2006" xmlns:aink="http://schemas.microsoft.com/office/drawing/2016/ink" xmlns:am3d="http://schemas.microsoft.com/office/drawing/2017/model3d" xmlns:o="urn:schemas-microsoft-com:office:office" xmlns:oel="http://schemas.microsoft.com/office/2019/extlst" xmlns:r="http://schemas.openxmlformats.org/officeDocument/2006/relationships" xmlns:m="http://schemas.openxmlformats.org/officeDocument/2006/math" xmlns:v="urn:schemas-microsoft-com:vml" xmlns:wp14="http://schemas.microsoft.com/office/word/2010/wordprocessingDrawing" xmlns:wp="http://schemas.openxmlformats.org/drawingml/2006/wordprocessingDrawing" xmlns:w10="urn:schemas-microsoft-com:office:word" xmlns:w="http://schemas.openxmlformats.org/wordprocessingml/2006/main" xmlns:w14="http://schemas.microsoft.com/office/word/2010/wordml" xmlns:w15="http://schemas.microsoft.com/office/word/2012/wordml" xmlns:w16cex="http://schemas.microsoft.com/office/word/2018/wordml/cex" xmlns:w16cid="http://schemas.microsoft.com/office/word/2016/wordml/cid" xmlns:w16="http://schemas.microsoft.com/office/word/2018/wordml" xmlns:w16du="http://schemas.microsoft.com/office/word/2023/wordml/word16du" xmlns:w16sdtdh="http://schemas.microsoft.com/office/word/2020/wordml/sdtdatahash" xmlns:w16se="http://schemas.microsoft.com/office/word/2015/wordml/symex" xmlns:wpg="http://schemas.microsoft.com/office/word/2010/wordprocessingGroup" xmlns:wpi="http://schemas.microsoft.com/office/word/2010/wordprocessingInk" xmlns:wne="http://schemas.microsoft.com/office/word/2006/wordml" xmlns:wps="http://schemas.microsoft.com/office/word/2010/wordprocessingShape" mc:Ignorable="w14 w15 w16se w16cid w16 w16cex w16sdtdh w16du wp14">
   <w:p>
     <w:pPr>
       <w:pStyle w:val="Header"/>
@@ -11621,7 +11714,7 @@
 </file>
 
 <file path=word/numbering.xml><?xml version="1.0" encoding="utf-8"?>
-<w:numbering xmlns:wpc="http://schemas.microsoft.com/office/word/2010/wordprocessingCanvas" xmlns:cx="http://schemas.microsoft.com/office/drawing/2014/chartex" xmlns:cx1="http://schemas.microsoft.com/office/drawing/2015/9/8/chartex" xmlns:cx2="http://schemas.microsoft.com/office/drawing/2015/10/21/chartex" xmlns:cx3="http://schemas.microsoft.com/office/drawing/2016/5/9/chartex" xmlns:cx4="http://schemas.microsoft.com/office/drawing/2016/5/10/chartex" xmlns:cx5="http://schemas.microsoft.com/office/drawing/2016/5/11/chartex" xmlns:cx6="http://schemas.microsoft.com/office/drawing/2016/5/12/chartex" xmlns:cx7="http://schemas.microsoft.com/office/drawing/2016/5/13/chartex" xmlns:cx8="http://schemas.microsoft.com/office/drawing/2016/5/14/chartex" xmlns:mc="http://schemas.openxmlformats.org/markup-compatibility/2006" xmlns:aink="http://schemas.microsoft.com/office/drawing/2016/ink" xmlns:am3d="http://schemas.microsoft.com/office/drawing/2017/model3d" xmlns:o="urn:schemas-microsoft-com:office:office" xmlns:oel="http://schemas.microsoft.com/office/2019/extlst" xmlns:r="http://schemas.openxmlformats.org/officeDocument/2006/relationships" xmlns:m="http://schemas.openxmlformats.org/officeDocument/2006/math" xmlns:v="urn:schemas-microsoft-com:vml" xmlns:wp14="http://schemas.microsoft.com/office/word/2010/wordprocessingDrawing" xmlns:wp="http://schemas.openxmlformats.org/drawingml/2006/wordprocessingDrawing" xmlns:w10="urn:schemas-microsoft-com:office:word" xmlns:w="http://schemas.openxmlformats.org/wordprocessingml/2006/main" xmlns:w14="http://schemas.microsoft.com/office/word/2010/wordml" xmlns:w15="http://schemas.microsoft.com/office/word/2012/wordml" xmlns:w16cex="http://schemas.microsoft.com/office/word/2018/wordml/cex" xmlns:w16cid="http://schemas.microsoft.com/office/word/2016/wordml/cid" xmlns:w16="http://schemas.microsoft.com/office/word/2018/wordml" xmlns:w16sdtdh="http://schemas.microsoft.com/office/word/2020/wordml/sdtdatahash" xmlns:w16se="http://schemas.microsoft.com/office/word/2015/wordml/symex" xmlns:wpg="http://schemas.microsoft.com/office/word/2010/wordprocessingGroup" xmlns:wpi="http://schemas.microsoft.com/office/word/2010/wordprocessingInk" xmlns:wne="http://schemas.microsoft.com/office/word/2006/wordml" xmlns:wps="http://schemas.microsoft.com/office/word/2010/wordprocessingShape" mc:Ignorable="w14 w15 w16se w16cid w16 w16cex w16sdtdh wp14">
+<w:numbering xmlns:wpc="http://schemas.microsoft.com/office/word/2010/wordprocessingCanvas" xmlns:cx="http://schemas.microsoft.com/office/drawing/2014/chartex" xmlns:cx1="http://schemas.microsoft.com/office/drawing/2015/9/8/chartex" xmlns:cx2="http://schemas.microsoft.com/office/drawing/2015/10/21/chartex" xmlns:cx3="http://schemas.microsoft.com/office/drawing/2016/5/9/chartex" xmlns:cx4="http://schemas.microsoft.com/office/drawing/2016/5/10/chartex" xmlns:cx5="http://schemas.microsoft.com/office/drawing/2016/5/11/chartex" xmlns:cx6="http://schemas.microsoft.com/office/drawing/2016/5/12/chartex" xmlns:cx7="http://schemas.microsoft.com/office/drawing/2016/5/13/chartex" xmlns:cx8="http://schemas.microsoft.com/office/drawing/2016/5/14/chartex" xmlns:mc="http://schemas.openxmlformats.org/markup-compatibility/2006" xmlns:aink="http://schemas.microsoft.com/office/drawing/2016/ink" xmlns:am3d="http://schemas.microsoft.com/office/drawing/2017/model3d" xmlns:o="urn:schemas-microsoft-com:office:office" xmlns:oel="http://schemas.microsoft.com/office/2019/extlst" xmlns:r="http://schemas.openxmlformats.org/officeDocument/2006/relationships" xmlns:m="http://schemas.openxmlformats.org/officeDocument/2006/math" xmlns:v="urn:schemas-microsoft-com:vml" xmlns:wp14="http://schemas.microsoft.com/office/word/2010/wordprocessingDrawing" xmlns:wp="http://schemas.openxmlformats.org/drawingml/2006/wordprocessingDrawing" xmlns:w10="urn:schemas-microsoft-com:office:word" xmlns:w="http://schemas.openxmlformats.org/wordprocessingml/2006/main" xmlns:w14="http://schemas.microsoft.com/office/word/2010/wordml" xmlns:w15="http://schemas.microsoft.com/office/word/2012/wordml" xmlns:w16cex="http://schemas.microsoft.com/office/word/2018/wordml/cex" xmlns:w16cid="http://schemas.microsoft.com/office/word/2016/wordml/cid" xmlns:w16="http://schemas.microsoft.com/office/word/2018/wordml" xmlns:w16du="http://schemas.microsoft.com/office/word/2023/wordml/word16du" xmlns:w16sdtdh="http://schemas.microsoft.com/office/word/2020/wordml/sdtdatahash" xmlns:w16se="http://schemas.microsoft.com/office/word/2015/wordml/symex" xmlns:wpg="http://schemas.microsoft.com/office/word/2010/wordprocessingGroup" xmlns:wpi="http://schemas.microsoft.com/office/word/2010/wordprocessingInk" xmlns:wne="http://schemas.microsoft.com/office/word/2006/wordml" xmlns:wps="http://schemas.microsoft.com/office/word/2010/wordprocessingShape" mc:Ignorable="w14 w15 w16se w16cid w16 w16cex w16sdtdh w16du wp14">
   <w:abstractNum w:abstractNumId="0" w15:restartNumberingAfterBreak="0">
     <w:nsid w:val="4338764E"/>
     <w:multiLevelType w:val="multilevel"/>
@@ -11955,7 +12048,7 @@
 </file>
 
 <file path=word/styles.xml><?xml version="1.0" encoding="utf-8"?>
-<w:styles xmlns:mc="http://schemas.openxmlformats.org/markup-compatibility/2006" xmlns:r="http://schemas.openxmlformats.org/officeDocument/2006/relationships" xmlns:w="http://schemas.openxmlformats.org/wordprocessingml/2006/main" xmlns:w14="http://schemas.microsoft.com/office/word/2010/wordml" xmlns:w15="http://schemas.microsoft.com/office/word/2012/wordml" xmlns:w16cex="http://schemas.microsoft.com/office/word/2018/wordml/cex" xmlns:w16cid="http://schemas.microsoft.com/office/word/2016/wordml/cid" xmlns:w16="http://schemas.microsoft.com/office/word/2018/wordml" xmlns:w16sdtdh="http://schemas.microsoft.com/office/word/2020/wordml/sdtdatahash" xmlns:w16se="http://schemas.microsoft.com/office/word/2015/wordml/symex" mc:Ignorable="w14 w15 w16se w16cid w16 w16cex w16sdtdh">
+<w:styles xmlns:mc="http://schemas.openxmlformats.org/markup-compatibility/2006" xmlns:r="http://schemas.openxmlformats.org/officeDocument/2006/relationships" xmlns:w="http://schemas.openxmlformats.org/wordprocessingml/2006/main" xmlns:w14="http://schemas.microsoft.com/office/word/2010/wordml" xmlns:w15="http://schemas.microsoft.com/office/word/2012/wordml" xmlns:w16cex="http://schemas.microsoft.com/office/word/2018/wordml/cex" xmlns:w16cid="http://schemas.microsoft.com/office/word/2016/wordml/cid" xmlns:w16="http://schemas.microsoft.com/office/word/2018/wordml" xmlns:w16du="http://schemas.microsoft.com/office/word/2023/wordml/word16du" xmlns:w16sdtdh="http://schemas.microsoft.com/office/word/2020/wordml/sdtdatahash" xmlns:w16se="http://schemas.microsoft.com/office/word/2015/wordml/symex" mc:Ignorable="w14 w15 w16se w16cid w16 w16cex w16sdtdh w16du">
   <w:docDefaults>
     <w:rPrDefault>
       <w:rPr>
@@ -11963,7 +12056,7 @@
         <w:kern w:val="2"/>
         <w:sz w:val="24"/>
         <w:szCs w:val="24"/>
-        <w:lang w:eastAsia="en-US" w:bidi="ar-SA"/>
+        <w:lang w:val="en-US" w:eastAsia="en-US" w:bidi="ar-SA"/>
         <w14:ligatures w14:val="standardContextual"/>
       </w:rPr>
     </w:rPrDefault>

</xml_diff>